<commit_message>
report changed some more.
</commit_message>
<xml_diff>
--- a/16 Bit RISC.docx
+++ b/16 Bit RISC.docx
@@ -2803,6 +2803,17 @@
         </w:rPr>
         <w:t xml:space="preserve"> If you come from a traditional software background world, writing </w:t>
       </w:r>
+      <w:r>
+        <w:rPr>
+          <w:rStyle w:val="IntenseEmphasis"/>
+          <w:rFonts w:ascii="Inconsolata" w:hAnsi="Inconsolata"/>
+          <w:b w:val="0"/>
+          <w:i w:val="0"/>
+          <w:sz w:val="24"/>
+          <w:szCs w:val="24"/>
+        </w:rPr>
+        <w:t xml:space="preserve">in </w:t>
+      </w:r>
       <w:proofErr w:type="spellStart"/>
       <w:r>
         <w:rPr>
@@ -2985,20 +2996,248 @@
           <w:sz w:val="24"/>
           <w:szCs w:val="24"/>
         </w:rPr>
-        <w:t>. If we look at Figure 3 on the next page we see that we obtain the same overall circuit as</w:t>
-      </w:r>
-      <w:bookmarkStart w:id="0" w:name="_GoBack"/>
-      <w:bookmarkEnd w:id="0"/>
-      <w:r>
-        <w:rPr>
-          <w:rStyle w:val="IntenseEmphasis"/>
-          <w:rFonts w:ascii="Inconsolata" w:hAnsi="Inconsolata"/>
-          <w:b w:val="0"/>
-          <w:i w:val="0"/>
-          <w:sz w:val="24"/>
-          <w:szCs w:val="24"/>
-        </w:rPr>
-        <w:t xml:space="preserve"> the design specifications.</w:t>
+        <w:t>. If we look at Figure 3 on the next page we see that we obtain the same overall circuit as the design specifications.</w:t>
+      </w:r>
+      <w:r>
+        <w:rPr>
+          <w:rStyle w:val="IntenseEmphasis"/>
+          <w:rFonts w:ascii="Inconsolata" w:hAnsi="Inconsolata"/>
+          <w:b w:val="0"/>
+          <w:i w:val="0"/>
+          <w:sz w:val="24"/>
+          <w:szCs w:val="24"/>
+        </w:rPr>
+        <w:t xml:space="preserve"> Errors are eventualities</w:t>
+      </w:r>
+      <w:r>
+        <w:rPr>
+          <w:rStyle w:val="IntenseEmphasis"/>
+          <w:rFonts w:ascii="Inconsolata" w:hAnsi="Inconsolata"/>
+          <w:b w:val="0"/>
+          <w:i w:val="0"/>
+          <w:sz w:val="24"/>
+          <w:szCs w:val="24"/>
+        </w:rPr>
+        <w:t xml:space="preserve">, either from something we wrote or from an unexpected condition in the environment. There are two ways to handle errors: A system can enter a state </w:t>
+      </w:r>
+      <w:r>
+        <w:rPr>
+          <w:rStyle w:val="IntenseEmphasis"/>
+          <w:rFonts w:ascii="Inconsolata" w:hAnsi="Inconsolata"/>
+          <w:b w:val="0"/>
+          <w:i w:val="0"/>
+          <w:sz w:val="24"/>
+          <w:szCs w:val="24"/>
+        </w:rPr>
+        <w:lastRenderedPageBreak/>
+        <w:t xml:space="preserve">of </w:t>
+      </w:r>
+      <w:r>
+        <w:rPr>
+          <w:rStyle w:val="IntenseEmphasis"/>
+          <w:rFonts w:ascii="Inconsolata" w:hAnsi="Inconsolata"/>
+          <w:b w:val="0"/>
+          <w:sz w:val="24"/>
+          <w:szCs w:val="24"/>
+        </w:rPr>
+        <w:t>graceful degradation</w:t>
+      </w:r>
+      <w:r>
+        <w:rPr>
+          <w:rStyle w:val="IntenseEmphasis"/>
+          <w:rFonts w:ascii="Inconsolata" w:hAnsi="Inconsolata"/>
+          <w:b w:val="0"/>
+          <w:i w:val="0"/>
+          <w:sz w:val="24"/>
+          <w:szCs w:val="24"/>
+        </w:rPr>
+        <w:t xml:space="preserve"> where the software does the best it </w:t>
+      </w:r>
+      <w:proofErr w:type="gramStart"/>
+      <w:r>
+        <w:rPr>
+          <w:rStyle w:val="IntenseEmphasis"/>
+          <w:rFonts w:ascii="Inconsolata" w:hAnsi="Inconsolata"/>
+          <w:b w:val="0"/>
+          <w:i w:val="0"/>
+          <w:sz w:val="24"/>
+          <w:szCs w:val="24"/>
+        </w:rPr>
+        <w:t>can</w:t>
+      </w:r>
+      <w:proofErr w:type="gramEnd"/>
+      <w:r>
+        <w:rPr>
+          <w:rStyle w:val="IntenseEmphasis"/>
+          <w:rFonts w:ascii="Inconsolata" w:hAnsi="Inconsolata"/>
+          <w:b w:val="0"/>
+          <w:i w:val="0"/>
+          <w:sz w:val="24"/>
+          <w:szCs w:val="24"/>
+        </w:rPr>
+        <w:t xml:space="preserve"> or it can fail loudly and immediately</w:t>
+      </w:r>
+      <w:sdt>
+        <w:sdtPr>
+          <w:rPr>
+            <w:rStyle w:val="IntenseEmphasis"/>
+            <w:rFonts w:ascii="Inconsolata" w:hAnsi="Inconsolata"/>
+            <w:b w:val="0"/>
+            <w:i w:val="0"/>
+            <w:sz w:val="24"/>
+            <w:szCs w:val="24"/>
+          </w:rPr>
+          <w:id w:val="-1560019156"/>
+          <w:citation/>
+        </w:sdtPr>
+        <w:sdtContent>
+          <w:r>
+            <w:rPr>
+              <w:rStyle w:val="IntenseEmphasis"/>
+              <w:rFonts w:ascii="Inconsolata" w:hAnsi="Inconsolata"/>
+              <w:b w:val="0"/>
+              <w:i w:val="0"/>
+              <w:sz w:val="24"/>
+              <w:szCs w:val="24"/>
+            </w:rPr>
+            <w:fldChar w:fldCharType="begin"/>
+          </w:r>
+          <w:r>
+            <w:rPr>
+              <w:rStyle w:val="IntenseEmphasis"/>
+              <w:rFonts w:ascii="Inconsolata" w:hAnsi="Inconsolata"/>
+              <w:b w:val="0"/>
+              <w:i w:val="0"/>
+              <w:sz w:val="24"/>
+              <w:szCs w:val="24"/>
+            </w:rPr>
+            <w:instrText xml:space="preserve">CITATION Whi11 \p 70 \l 1033 </w:instrText>
+          </w:r>
+          <w:r>
+            <w:rPr>
+              <w:rStyle w:val="IntenseEmphasis"/>
+              <w:rFonts w:ascii="Inconsolata" w:hAnsi="Inconsolata"/>
+              <w:b w:val="0"/>
+              <w:i w:val="0"/>
+              <w:sz w:val="24"/>
+              <w:szCs w:val="24"/>
+            </w:rPr>
+            <w:fldChar w:fldCharType="separate"/>
+          </w:r>
+          <w:r>
+            <w:rPr>
+              <w:rStyle w:val="IntenseEmphasis"/>
+              <w:rFonts w:ascii="Inconsolata" w:hAnsi="Inconsolata"/>
+              <w:b w:val="0"/>
+              <w:i w:val="0"/>
+              <w:noProof/>
+              <w:sz w:val="24"/>
+              <w:szCs w:val="24"/>
+            </w:rPr>
+            <w:t xml:space="preserve"> </w:t>
+          </w:r>
+          <w:r>
+            <w:rPr>
+              <w:rFonts w:ascii="Inconsolata" w:hAnsi="Inconsolata"/>
+              <w:noProof/>
+              <w:sz w:val="24"/>
+              <w:szCs w:val="24"/>
+            </w:rPr>
+            <w:t>(White 2011, 70)</w:t>
+          </w:r>
+          <w:r>
+            <w:rPr>
+              <w:rStyle w:val="IntenseEmphasis"/>
+              <w:rFonts w:ascii="Inconsolata" w:hAnsi="Inconsolata"/>
+              <w:b w:val="0"/>
+              <w:i w:val="0"/>
+              <w:sz w:val="24"/>
+              <w:szCs w:val="24"/>
+            </w:rPr>
+            <w:fldChar w:fldCharType="end"/>
+          </w:r>
+        </w:sdtContent>
+      </w:sdt>
+      <w:r>
+        <w:rPr>
+          <w:rStyle w:val="IntenseEmphasis"/>
+          <w:rFonts w:ascii="Inconsolata" w:hAnsi="Inconsolata"/>
+          <w:b w:val="0"/>
+          <w:i w:val="0"/>
+          <w:sz w:val="24"/>
+          <w:szCs w:val="24"/>
+        </w:rPr>
+        <w:t xml:space="preserve">. </w:t>
+      </w:r>
+      <w:r>
+        <w:rPr>
+          <w:rStyle w:val="IntenseEmphasis"/>
+          <w:rFonts w:ascii="Inconsolata" w:hAnsi="Inconsolata"/>
+          <w:b w:val="0"/>
+          <w:i w:val="0"/>
+          <w:sz w:val="24"/>
+          <w:szCs w:val="24"/>
+        </w:rPr>
+        <w:t xml:space="preserve">We decided to go with the </w:t>
+      </w:r>
+      <w:r>
+        <w:rPr>
+          <w:rStyle w:val="IntenseEmphasis"/>
+          <w:rFonts w:ascii="Inconsolata" w:hAnsi="Inconsolata"/>
+          <w:b w:val="0"/>
+          <w:i w:val="0"/>
+          <w:sz w:val="24"/>
+          <w:szCs w:val="24"/>
+        </w:rPr>
+        <w:t xml:space="preserve">former as all errors we received were errors that were non-critical according the experts on </w:t>
+      </w:r>
+      <w:proofErr w:type="spellStart"/>
+      <w:r>
+        <w:rPr>
+          <w:rStyle w:val="IntenseEmphasis"/>
+          <w:rFonts w:ascii="Inconsolata" w:hAnsi="Inconsolata"/>
+          <w:b w:val="0"/>
+          <w:i w:val="0"/>
+          <w:sz w:val="24"/>
+          <w:szCs w:val="24"/>
+        </w:rPr>
+        <w:t>quartus</w:t>
+      </w:r>
+      <w:proofErr w:type="spellEnd"/>
+      <w:r>
+        <w:rPr>
+          <w:rStyle w:val="IntenseEmphasis"/>
+          <w:rFonts w:ascii="Inconsolata" w:hAnsi="Inconsolata"/>
+          <w:b w:val="0"/>
+          <w:i w:val="0"/>
+          <w:sz w:val="24"/>
+          <w:szCs w:val="24"/>
+        </w:rPr>
+        <w:t xml:space="preserve"> forums, even though the compiler in </w:t>
+      </w:r>
+      <w:proofErr w:type="spellStart"/>
+      <w:r>
+        <w:rPr>
+          <w:rStyle w:val="IntenseEmphasis"/>
+          <w:rFonts w:ascii="Inconsolata" w:hAnsi="Inconsolata"/>
+          <w:b w:val="0"/>
+          <w:i w:val="0"/>
+          <w:sz w:val="24"/>
+          <w:szCs w:val="24"/>
+        </w:rPr>
+        <w:t>quartus</w:t>
+      </w:r>
+      <w:proofErr w:type="spellEnd"/>
+      <w:r>
+        <w:rPr>
+          <w:rStyle w:val="IntenseEmphasis"/>
+          <w:rFonts w:ascii="Inconsolata" w:hAnsi="Inconsolata"/>
+          <w:b w:val="0"/>
+          <w:i w:val="0"/>
+          <w:sz w:val="24"/>
+          <w:szCs w:val="24"/>
+        </w:rPr>
+        <w:t xml:space="preserve"> told the errors were critical.</w:t>
       </w:r>
     </w:p>
     <w:p>
@@ -3017,7 +3256,6 @@
           <w:sz w:val="24"/>
           <w:szCs w:val="24"/>
         </w:rPr>
-        <w:lastRenderedPageBreak/>
         <w:drawing>
           <wp:inline distT="0" distB="0" distL="0" distR="0" wp14:anchorId="41D14732" wp14:editId="74170CB2">
             <wp:extent cx="5943600" cy="3341370"/>
@@ -3397,7 +3635,16 @@
           <w:sz w:val="24"/>
           <w:szCs w:val="24"/>
         </w:rPr>
-        <w:t xml:space="preserve"> For testing for signed and unsigned bit overflow and underflow we reduced the bit length to two. The ALU does not know about signed or unsigned numbers, it simply does the binary arithmetic we ask it to. This timing diagram show results that we expect of the adder.</w:t>
+        <w:t xml:space="preserve"> For testing for signed and unsigned bit overflow and underflow we reduced the bit length to two. The ALU does not know about signed or unsigned numbers, it </w:t>
+      </w:r>
+      <w:r>
+        <w:rPr>
+          <w:rFonts w:ascii="Inconsolata" w:hAnsi="Inconsolata"/>
+          <w:sz w:val="24"/>
+          <w:szCs w:val="24"/>
+        </w:rPr>
+        <w:lastRenderedPageBreak/>
+        <w:t>simply does the binary arithmetic we ask it to. This timing diagram show results that we expect of the adder.</w:t>
       </w:r>
     </w:p>
     <w:p>
@@ -3414,7 +3661,6 @@
           <w:sz w:val="24"/>
           <w:szCs w:val="24"/>
         </w:rPr>
-        <w:lastRenderedPageBreak/>
         <w:drawing>
           <wp:inline distT="0" distB="0" distL="0" distR="0" wp14:anchorId="03392E5C" wp14:editId="290CFAA6">
             <wp:extent cx="5943600" cy="1748790"/>
@@ -4130,24 +4376,179 @@
           <w:sz w:val="24"/>
           <w:szCs w:val="24"/>
         </w:rPr>
-        <w:t xml:space="preserve"> </w:t>
+        <w:t xml:space="preserve"> Writing the testbench for the datapath took a stretch of thinking as the module is so simple that it’s hard to write a test for such a simple system.</w:t>
+      </w:r>
+      <w:r>
+        <w:rPr>
+          <w:rFonts w:ascii="Inconsolata" w:hAnsi="Inconsolata"/>
+          <w:sz w:val="24"/>
+          <w:szCs w:val="24"/>
+        </w:rPr>
+        <w:t xml:space="preserve"> The control unit was tested by simply traveling between states. </w:t>
+      </w:r>
+      <w:r>
+        <w:rPr>
+          <w:rFonts w:ascii="Inconsolata" w:hAnsi="Inconsolata"/>
+          <w:sz w:val="24"/>
+          <w:szCs w:val="24"/>
+        </w:rPr>
+        <w:t>We assign IR to be a specific value then go through each state obtaining what we expect.</w:t>
       </w:r>
     </w:p>
     <w:p>
       <w:pPr>
-        <w:rPr>
-          <w:rFonts w:ascii="Inconsolata" w:hAnsi="Inconsolata"/>
-          <w:sz w:val="24"/>
-          <w:szCs w:val="24"/>
-        </w:rPr>
+        <w:keepNext/>
       </w:pPr>
       <w:r>
         <w:rPr>
           <w:rFonts w:ascii="Inconsolata" w:hAnsi="Inconsolata"/>
-          <w:sz w:val="24"/>
-          <w:szCs w:val="24"/>
-        </w:rPr>
-        <w:t xml:space="preserve">The control unit was tested by simply traveling between states. </w:t>
+          <w:noProof/>
+          <w:sz w:val="24"/>
+          <w:szCs w:val="24"/>
+        </w:rPr>
+        <w:lastRenderedPageBreak/>
+        <w:drawing>
+          <wp:inline distT="0" distB="0" distL="0" distR="0" wp14:anchorId="43DAB365" wp14:editId="3CC9C117">
+            <wp:extent cx="5943600" cy="1216025"/>
+            <wp:effectExtent l="0" t="0" r="0" b="3175"/>
+            <wp:docPr id="14" name="Picture 14"/>
+            <wp:cNvGraphicFramePr>
+              <a:graphicFrameLocks xmlns:a="http://schemas.openxmlformats.org/drawingml/2006/main" noChangeAspect="1"/>
+            </wp:cNvGraphicFramePr>
+            <a:graphic xmlns:a="http://schemas.openxmlformats.org/drawingml/2006/main">
+              <a:graphicData uri="http://schemas.openxmlformats.org/drawingml/2006/picture">
+                <pic:pic xmlns:pic="http://schemas.openxmlformats.org/drawingml/2006/picture">
+                  <pic:nvPicPr>
+                    <pic:cNvPr id="14" name="testControl_Unit_crop.JPG"/>
+                    <pic:cNvPicPr/>
+                  </pic:nvPicPr>
+                  <pic:blipFill>
+                    <a:blip r:embed="rId13" cstate="print">
+                      <a:extLst>
+                        <a:ext uri="{28A0092B-C50C-407E-A947-70E740481C1C}">
+                          <a14:useLocalDpi xmlns:a14="http://schemas.microsoft.com/office/drawing/2010/main" val="0"/>
+                        </a:ext>
+                      </a:extLst>
+                    </a:blip>
+                    <a:stretch>
+                      <a:fillRect/>
+                    </a:stretch>
+                  </pic:blipFill>
+                  <pic:spPr>
+                    <a:xfrm>
+                      <a:off x="0" y="0"/>
+                      <a:ext cx="5943600" cy="1216025"/>
+                    </a:xfrm>
+                    <a:prstGeom prst="rect">
+                      <a:avLst/>
+                    </a:prstGeom>
+                  </pic:spPr>
+                </pic:pic>
+              </a:graphicData>
+            </a:graphic>
+          </wp:inline>
+        </w:drawing>
+      </w:r>
+    </w:p>
+    <w:p>
+      <w:pPr>
+        <w:pStyle w:val="Caption"/>
+        <w:rPr>
+          <w:rFonts w:ascii="Inconsolata" w:hAnsi="Inconsolata"/>
+          <w:sz w:val="24"/>
+          <w:szCs w:val="24"/>
+        </w:rPr>
+      </w:pPr>
+      <w:r>
+        <w:t xml:space="preserve">Figure </w:t>
+      </w:r>
+      <w:fldSimple w:instr=" SEQ Figure \* ARABIC ">
+        <w:r>
+          <w:rPr>
+            <w:noProof/>
+          </w:rPr>
+          <w:t>8</w:t>
+        </w:r>
+      </w:fldSimple>
+      <w:r>
+        <w:t>: control unit (finite state machine) timing diagram</w:t>
+      </w:r>
+    </w:p>
+    <w:p>
+      <w:pPr>
+        <w:rPr>
+          <w:rFonts w:ascii="Inconsolata" w:hAnsi="Inconsolata"/>
+          <w:sz w:val="24"/>
+          <w:szCs w:val="24"/>
+        </w:rPr>
+      </w:pPr>
+      <w:r>
+        <w:rPr>
+          <w:rFonts w:ascii="Inconsolata" w:hAnsi="Inconsolata"/>
+          <w:sz w:val="24"/>
+          <w:szCs w:val="24"/>
+        </w:rPr>
+        <w:t xml:space="preserve">Writing the testbench was also not a simple affair even though the ALU itself was quite simple. We checked for signed and unsigned bit under and overflow and as such had to write a testbench that tested for such </w:t>
+      </w:r>
+      <w:bookmarkStart w:id="0" w:name="_GoBack"/>
+      <w:bookmarkEnd w:id="0"/>
+    </w:p>
+    <w:p>
+      <w:pPr>
+        <w:rPr>
+          <w:rFonts w:ascii="Inconsolata" w:hAnsi="Inconsolata"/>
+          <w:sz w:val="24"/>
+          <w:szCs w:val="24"/>
+        </w:rPr>
+      </w:pPr>
+      <w:r>
+        <w:rPr>
+          <w:rFonts w:ascii="Inconsolata" w:hAnsi="Inconsolata"/>
+          <w:noProof/>
+          <w:sz w:val="24"/>
+          <w:szCs w:val="24"/>
+        </w:rPr>
+        <w:drawing>
+          <wp:inline distT="0" distB="0" distL="0" distR="0" wp14:anchorId="1EAAA8C6" wp14:editId="5C2EAACE">
+            <wp:extent cx="5943600" cy="1209675"/>
+            <wp:effectExtent l="0" t="0" r="0" b="9525"/>
+            <wp:docPr id="15" name="Picture 15"/>
+            <wp:cNvGraphicFramePr>
+              <a:graphicFrameLocks xmlns:a="http://schemas.openxmlformats.org/drawingml/2006/main" noChangeAspect="1"/>
+            </wp:cNvGraphicFramePr>
+            <a:graphic xmlns:a="http://schemas.openxmlformats.org/drawingml/2006/main">
+              <a:graphicData uri="http://schemas.openxmlformats.org/drawingml/2006/picture">
+                <pic:pic xmlns:pic="http://schemas.openxmlformats.org/drawingml/2006/picture">
+                  <pic:nvPicPr>
+                    <pic:cNvPr id="15" name="ScreenShot_ALU_crop.png"/>
+                    <pic:cNvPicPr/>
+                  </pic:nvPicPr>
+                  <pic:blipFill>
+                    <a:blip r:embed="rId14">
+                      <a:extLst>
+                        <a:ext uri="{28A0092B-C50C-407E-A947-70E740481C1C}">
+                          <a14:useLocalDpi xmlns:a14="http://schemas.microsoft.com/office/drawing/2010/main" val="0"/>
+                        </a:ext>
+                      </a:extLst>
+                    </a:blip>
+                    <a:stretch>
+                      <a:fillRect/>
+                    </a:stretch>
+                  </pic:blipFill>
+                  <pic:spPr>
+                    <a:xfrm>
+                      <a:off x="0" y="0"/>
+                      <a:ext cx="5943600" cy="1209675"/>
+                    </a:xfrm>
+                    <a:prstGeom prst="rect">
+                      <a:avLst/>
+                    </a:prstGeom>
+                  </pic:spPr>
+                </pic:pic>
+              </a:graphicData>
+            </a:graphic>
+          </wp:inline>
+        </w:drawing>
       </w:r>
     </w:p>
     <w:sectPr>
@@ -5659,7 +6060,7 @@
       </b:Author>
     </b:Author>
     <b:StateProvince>California</b:StateProvince>
-    <b:RefOrder>9</b:RefOrder>
+    <b:RefOrder>8</b:RefOrder>
   </b:Source>
   <b:Source>
     <b:Tag>Ian</b:Tag>
@@ -5677,13 +6078,13 @@
       </b:Author>
     </b:Author>
     <b:URL>http://teaching.idallen.com/dat2343/10f/notes/040_overflow.txt</b:URL>
-    <b:RefOrder>8</b:RefOrder>
+    <b:RefOrder>9</b:RefOrder>
   </b:Source>
 </b:Sources>
 </file>
 
 <file path=customXml/itemProps1.xml><?xml version="1.0" encoding="utf-8"?>
-<ds:datastoreItem xmlns:ds="http://schemas.openxmlformats.org/officeDocument/2006/customXml" ds:itemID="{85DE0158-0CD8-4723-9DFB-714999A6EE63}">
+<ds:datastoreItem xmlns:ds="http://schemas.openxmlformats.org/officeDocument/2006/customXml" ds:itemID="{C99CEA9C-5FA1-4FA6-B986-C31289B5A939}">
   <ds:schemaRefs>
     <ds:schemaRef ds:uri="http://schemas.openxmlformats.org/officeDocument/2006/bibliography"/>
   </ds:schemaRefs>

</xml_diff>

<commit_message>
finished report, need to read and look over
</commit_message>
<xml_diff>
--- a/16 Bit RISC.docx
+++ b/16 Bit RISC.docx
@@ -5,6 +5,7 @@
     <w:p>
       <w:pPr>
         <w:pStyle w:val="Title"/>
+        <w:spacing w:line="360" w:lineRule="auto"/>
         <w:rPr>
           <w:rFonts w:ascii="Inconsolata" w:hAnsi="Inconsolata" w:cs="Segoe UI"/>
         </w:rPr>
@@ -31,6 +32,7 @@
     <w:p>
       <w:pPr>
         <w:pStyle w:val="Heading1"/>
+        <w:spacing w:line="360" w:lineRule="auto"/>
         <w:rPr>
           <w:rFonts w:ascii="Inconsolata" w:hAnsi="Inconsolata"/>
         </w:rPr>
@@ -45,6 +47,7 @@
     <w:p>
       <w:pPr>
         <w:pStyle w:val="Heading1"/>
+        <w:spacing w:line="360" w:lineRule="auto"/>
         <w:rPr>
           <w:rFonts w:ascii="Inconsolata" w:hAnsi="Inconsolata"/>
         </w:rPr>
@@ -58,6 +61,7 @@
     </w:p>
     <w:p>
       <w:pPr>
+        <w:spacing w:line="360" w:lineRule="auto"/>
         <w:rPr>
           <w:rFonts w:ascii="Inconsolata" w:hAnsi="Inconsolata" w:cs="Segoe UI"/>
         </w:rPr>
@@ -65,6 +69,7 @@
     </w:p>
     <w:p>
       <w:pPr>
+        <w:spacing w:line="360" w:lineRule="auto"/>
         <w:rPr>
           <w:rFonts w:ascii="Inconsolata" w:hAnsi="Inconsolata" w:cs="Segoe UI"/>
         </w:rPr>
@@ -72,6 +77,7 @@
     </w:p>
     <w:p>
       <w:pPr>
+        <w:spacing w:line="360" w:lineRule="auto"/>
         <w:rPr>
           <w:rFonts w:ascii="Inconsolata" w:hAnsi="Inconsolata" w:cs="Segoe UI"/>
         </w:rPr>
@@ -79,6 +85,7 @@
     </w:p>
     <w:p>
       <w:pPr>
+        <w:spacing w:line="360" w:lineRule="auto"/>
         <w:rPr>
           <w:rFonts w:ascii="Inconsolata" w:hAnsi="Inconsolata" w:cs="Segoe UI"/>
         </w:rPr>
@@ -86,6 +93,7 @@
     </w:p>
     <w:p>
       <w:pPr>
+        <w:spacing w:line="360" w:lineRule="auto"/>
         <w:rPr>
           <w:rFonts w:ascii="Inconsolata" w:hAnsi="Inconsolata" w:cs="Segoe UI"/>
         </w:rPr>
@@ -93,6 +101,7 @@
     </w:p>
     <w:p>
       <w:pPr>
+        <w:spacing w:line="360" w:lineRule="auto"/>
         <w:rPr>
           <w:rFonts w:ascii="Inconsolata" w:hAnsi="Inconsolata" w:cs="Segoe UI"/>
         </w:rPr>
@@ -100,6 +109,7 @@
     </w:p>
     <w:p>
       <w:pPr>
+        <w:spacing w:line="360" w:lineRule="auto"/>
         <w:rPr>
           <w:rFonts w:ascii="Inconsolata" w:hAnsi="Inconsolata" w:cs="Segoe UI"/>
         </w:rPr>
@@ -107,6 +117,7 @@
     </w:p>
     <w:p>
       <w:pPr>
+        <w:spacing w:line="360" w:lineRule="auto"/>
         <w:rPr>
           <w:rFonts w:ascii="Inconsolata" w:hAnsi="Inconsolata" w:cs="Segoe UI"/>
         </w:rPr>
@@ -114,6 +125,7 @@
     </w:p>
     <w:p>
       <w:pPr>
+        <w:spacing w:line="360" w:lineRule="auto"/>
         <w:rPr>
           <w:rFonts w:ascii="Inconsolata" w:hAnsi="Inconsolata" w:cs="Segoe UI"/>
         </w:rPr>
@@ -121,6 +133,7 @@
     </w:p>
     <w:p>
       <w:pPr>
+        <w:spacing w:line="360" w:lineRule="auto"/>
         <w:rPr>
           <w:rFonts w:ascii="Inconsolata" w:hAnsi="Inconsolata" w:cs="Segoe UI"/>
         </w:rPr>
@@ -128,6 +141,7 @@
     </w:p>
     <w:p>
       <w:pPr>
+        <w:spacing w:line="360" w:lineRule="auto"/>
         <w:rPr>
           <w:rFonts w:ascii="Inconsolata" w:hAnsi="Inconsolata" w:cs="Segoe UI"/>
         </w:rPr>
@@ -135,6 +149,7 @@
     </w:p>
     <w:p>
       <w:pPr>
+        <w:spacing w:line="360" w:lineRule="auto"/>
         <w:rPr>
           <w:rFonts w:ascii="Inconsolata" w:hAnsi="Inconsolata" w:cs="Segoe UI"/>
         </w:rPr>
@@ -142,6 +157,7 @@
     </w:p>
     <w:p>
       <w:pPr>
+        <w:spacing w:line="360" w:lineRule="auto"/>
         <w:rPr>
           <w:rFonts w:ascii="Inconsolata" w:hAnsi="Inconsolata" w:cs="Segoe UI"/>
         </w:rPr>
@@ -149,6 +165,7 @@
     </w:p>
     <w:p>
       <w:pPr>
+        <w:spacing w:line="360" w:lineRule="auto"/>
         <w:rPr>
           <w:rFonts w:ascii="Inconsolata" w:hAnsi="Inconsolata" w:cs="Segoe UI"/>
         </w:rPr>
@@ -156,6 +173,7 @@
     </w:p>
     <w:p>
       <w:pPr>
+        <w:spacing w:line="360" w:lineRule="auto"/>
         <w:rPr>
           <w:rFonts w:ascii="Inconsolata" w:hAnsi="Inconsolata" w:cs="Segoe UI"/>
         </w:rPr>
@@ -163,6 +181,7 @@
     </w:p>
     <w:p>
       <w:pPr>
+        <w:spacing w:line="360" w:lineRule="auto"/>
         <w:rPr>
           <w:rFonts w:ascii="Inconsolata" w:hAnsi="Inconsolata" w:cs="Segoe UI"/>
         </w:rPr>
@@ -170,6 +189,7 @@
     </w:p>
     <w:p>
       <w:pPr>
+        <w:spacing w:line="360" w:lineRule="auto"/>
         <w:rPr>
           <w:rFonts w:ascii="Inconsolata" w:hAnsi="Inconsolata" w:cs="Segoe UI"/>
         </w:rPr>
@@ -177,6 +197,7 @@
     </w:p>
     <w:p>
       <w:pPr>
+        <w:spacing w:line="360" w:lineRule="auto"/>
         <w:rPr>
           <w:rFonts w:ascii="Inconsolata" w:hAnsi="Inconsolata" w:cs="Segoe UI"/>
         </w:rPr>
@@ -188,73 +209,54 @@
           <w:rFonts w:ascii="Inconsolata" w:hAnsi="Inconsolata" w:cs="Segoe UI"/>
         </w:rPr>
       </w:pPr>
+      <w:r>
+        <w:rPr>
+          <w:rFonts w:ascii="Inconsolata" w:hAnsi="Inconsolata" w:cs="Segoe UI"/>
+        </w:rPr>
+        <w:br w:type="page"/>
+      </w:r>
     </w:p>
     <w:p>
       <w:pPr>
-        <w:rPr>
-          <w:rFonts w:ascii="Inconsolata" w:hAnsi="Inconsolata" w:cs="Segoe UI"/>
+        <w:spacing w:line="360" w:lineRule="auto"/>
+        <w:rPr>
+          <w:rStyle w:val="Strong"/>
+          <w:rFonts w:ascii="Inconsolata" w:hAnsi="Inconsolata"/>
+          <w:i/>
+          <w:sz w:val="28"/>
+          <w:szCs w:val="28"/>
         </w:rPr>
       </w:pPr>
+      <w:r>
+        <w:rPr>
+          <w:rStyle w:val="Strong"/>
+          <w:rFonts w:ascii="Inconsolata" w:hAnsi="Inconsolata"/>
+          <w:i/>
+          <w:sz w:val="28"/>
+          <w:szCs w:val="28"/>
+        </w:rPr>
+        <w:lastRenderedPageBreak/>
+        <w:t>Introduction:</w:t>
+      </w:r>
+      <w:r>
+        <w:rPr>
+          <w:rStyle w:val="Strong"/>
+          <w:rFonts w:ascii="Inconsolata" w:hAnsi="Inconsolata"/>
+          <w:i/>
+          <w:sz w:val="28"/>
+          <w:szCs w:val="28"/>
+        </w:rPr>
+        <w:t xml:space="preserve"> </w:t>
+      </w:r>
     </w:p>
     <w:p>
       <w:pPr>
-        <w:rPr>
-          <w:rFonts w:ascii="Inconsolata" w:hAnsi="Inconsolata" w:cs="Segoe UI"/>
-        </w:rPr>
-      </w:pPr>
-    </w:p>
-    <w:p>
-      <w:pPr>
-        <w:rPr>
-          <w:rFonts w:ascii="Inconsolata" w:hAnsi="Inconsolata" w:cs="Segoe UI"/>
-        </w:rPr>
-      </w:pPr>
-    </w:p>
-    <w:p>
-      <w:pPr>
-        <w:rPr>
-          <w:rFonts w:ascii="Inconsolata" w:hAnsi="Inconsolata" w:cs="Segoe UI"/>
-        </w:rPr>
-      </w:pPr>
-    </w:p>
-    <w:p>
-      <w:pPr>
+        <w:spacing w:line="360" w:lineRule="auto"/>
         <w:rPr>
           <w:rStyle w:val="Strong"/>
           <w:rFonts w:ascii="Inconsolata" w:hAnsi="Inconsolata"/>
+          <w:b w:val="0"/>
           <w:i/>
-          <w:sz w:val="28"/>
-          <w:szCs w:val="28"/>
-        </w:rPr>
-      </w:pPr>
-      <w:r>
-        <w:rPr>
-          <w:rStyle w:val="Strong"/>
-          <w:rFonts w:ascii="Inconsolata" w:hAnsi="Inconsolata"/>
-          <w:i/>
-          <w:sz w:val="28"/>
-          <w:szCs w:val="28"/>
-        </w:rPr>
-        <w:lastRenderedPageBreak/>
-        <w:t>Introduction:</w:t>
-      </w:r>
-      <w:r>
-        <w:rPr>
-          <w:rStyle w:val="Strong"/>
-          <w:rFonts w:ascii="Inconsolata" w:hAnsi="Inconsolata"/>
-          <w:i/>
-          <w:sz w:val="28"/>
-          <w:szCs w:val="28"/>
-        </w:rPr>
-        <w:t xml:space="preserve"> </w:t>
-      </w:r>
-    </w:p>
-    <w:p>
-      <w:pPr>
-        <w:rPr>
-          <w:rStyle w:val="Strong"/>
-          <w:rFonts w:ascii="Inconsolata" w:hAnsi="Inconsolata"/>
-          <w:b w:val="0"/>
           <w:sz w:val="24"/>
           <w:szCs w:val="24"/>
         </w:rPr>
@@ -619,89 +621,103 @@
         </w:rPr>
         <w:t xml:space="preserve">. </w:t>
       </w:r>
-      <w:r>
-        <w:rPr>
-          <w:rStyle w:val="Strong"/>
-          <w:rFonts w:ascii="Inconsolata" w:hAnsi="Inconsolata"/>
-          <w:b w:val="0"/>
-          <w:sz w:val="24"/>
-          <w:szCs w:val="24"/>
-        </w:rPr>
-        <w:t xml:space="preserve">In this laboratory assignment we will create a processor which will allow any given </w:t>
-      </w:r>
-      <w:r>
-        <w:rPr>
-          <w:rStyle w:val="Strong"/>
-          <w:rFonts w:ascii="Inconsolata" w:hAnsi="Inconsolata"/>
-          <w:b w:val="0"/>
-          <w:i/>
-          <w:sz w:val="24"/>
-          <w:szCs w:val="24"/>
-        </w:rPr>
-        <w:t>programmer</w:t>
-      </w:r>
-      <w:r>
-        <w:rPr>
-          <w:rStyle w:val="Strong"/>
-          <w:rFonts w:ascii="Inconsolata" w:hAnsi="Inconsolata"/>
-          <w:b w:val="0"/>
-          <w:sz w:val="24"/>
-          <w:szCs w:val="24"/>
-        </w:rPr>
-        <w:t xml:space="preserve"> the ability to execute a set of instructions. This will be done by implementing the instruction set given to us in the design specifications and implementing components correctly to create a processor that will</w:t>
-      </w:r>
-      <w:r>
-        <w:rPr>
-          <w:rStyle w:val="Strong"/>
-          <w:rFonts w:ascii="Inconsolata" w:hAnsi="Inconsolata"/>
-          <w:b w:val="0"/>
-          <w:sz w:val="24"/>
-          <w:szCs w:val="24"/>
-        </w:rPr>
-        <w:t xml:space="preserve"> produce the</w:t>
-      </w:r>
-      <w:r>
-        <w:rPr>
-          <w:rStyle w:val="Strong"/>
-          <w:rFonts w:ascii="Inconsolata" w:hAnsi="Inconsolata"/>
-          <w:b w:val="0"/>
-          <w:sz w:val="24"/>
-          <w:szCs w:val="24"/>
-        </w:rPr>
-        <w:t xml:space="preserve"> desired output of the programmer.</w:t>
-      </w:r>
-      <w:r>
-        <w:rPr>
-          <w:rStyle w:val="Strong"/>
-          <w:rFonts w:ascii="Inconsolata" w:hAnsi="Inconsolata"/>
-          <w:b w:val="0"/>
-          <w:sz w:val="24"/>
-          <w:szCs w:val="24"/>
-        </w:rPr>
-        <w:t xml:space="preserve"> The processor made for this assignment, while being reduced, does not strictly follow all the RISC conventions as it does not have any pipelining of any kind.</w:t>
-      </w:r>
     </w:p>
     <w:p>
       <w:pPr>
-        <w:rPr>
-          <w:rStyle w:val="IntenseEmphasis"/>
-          <w:rFonts w:ascii="Inconsolata" w:hAnsi="Inconsolata"/>
-          <w:sz w:val="28"/>
-          <w:szCs w:val="28"/>
+        <w:spacing w:line="360" w:lineRule="auto"/>
+        <w:rPr>
+          <w:rStyle w:val="Strong"/>
+          <w:rFonts w:ascii="Inconsolata" w:hAnsi="Inconsolata"/>
+          <w:b w:val="0"/>
+          <w:sz w:val="24"/>
+          <w:szCs w:val="24"/>
         </w:rPr>
       </w:pPr>
       <w:r>
         <w:rPr>
-          <w:rStyle w:val="IntenseEmphasis"/>
-          <w:rFonts w:ascii="Inconsolata" w:hAnsi="Inconsolata"/>
-          <w:sz w:val="28"/>
-          <w:szCs w:val="28"/>
-        </w:rPr>
-        <w:t>Experimental Design:</w:t>
+          <w:rStyle w:val="Strong"/>
+          <w:rFonts w:ascii="Inconsolata" w:hAnsi="Inconsolata"/>
+          <w:b w:val="0"/>
+          <w:sz w:val="24"/>
+          <w:szCs w:val="24"/>
+        </w:rPr>
+        <w:t xml:space="preserve">In this laboratory assignment we will create a processor which will allow any given </w:t>
+      </w:r>
+      <w:r>
+        <w:rPr>
+          <w:rStyle w:val="Strong"/>
+          <w:rFonts w:ascii="Inconsolata" w:hAnsi="Inconsolata"/>
+          <w:b w:val="0"/>
+          <w:i/>
+          <w:sz w:val="24"/>
+          <w:szCs w:val="24"/>
+        </w:rPr>
+        <w:t>programmer</w:t>
+      </w:r>
+      <w:r>
+        <w:rPr>
+          <w:rStyle w:val="Strong"/>
+          <w:rFonts w:ascii="Inconsolata" w:hAnsi="Inconsolata"/>
+          <w:b w:val="0"/>
+          <w:sz w:val="24"/>
+          <w:szCs w:val="24"/>
+        </w:rPr>
+        <w:t xml:space="preserve"> the ability to execute a set of instructions. This will be done by implementing the instruction set given to us in the design specifications and implementing components correctly to create a processor that will</w:t>
+      </w:r>
+      <w:r>
+        <w:rPr>
+          <w:rStyle w:val="Strong"/>
+          <w:rFonts w:ascii="Inconsolata" w:hAnsi="Inconsolata"/>
+          <w:b w:val="0"/>
+          <w:sz w:val="24"/>
+          <w:szCs w:val="24"/>
+        </w:rPr>
+        <w:t xml:space="preserve"> produce the</w:t>
+      </w:r>
+      <w:r>
+        <w:rPr>
+          <w:rStyle w:val="Strong"/>
+          <w:rFonts w:ascii="Inconsolata" w:hAnsi="Inconsolata"/>
+          <w:b w:val="0"/>
+          <w:sz w:val="24"/>
+          <w:szCs w:val="24"/>
+        </w:rPr>
+        <w:t xml:space="preserve"> desired output of the programmer.</w:t>
+      </w:r>
+      <w:r>
+        <w:rPr>
+          <w:rStyle w:val="Strong"/>
+          <w:rFonts w:ascii="Inconsolata" w:hAnsi="Inconsolata"/>
+          <w:b w:val="0"/>
+          <w:sz w:val="24"/>
+          <w:szCs w:val="24"/>
+        </w:rPr>
+        <w:t xml:space="preserve"> The processor made for this assignment, while being reduced, does not strictly follow all the RISC conventions as it does not have any pipelining of any kind.</w:t>
       </w:r>
     </w:p>
     <w:p>
       <w:pPr>
+        <w:spacing w:line="360" w:lineRule="auto"/>
+        <w:rPr>
+          <w:rStyle w:val="IntenseEmphasis"/>
+          <w:rFonts w:ascii="Inconsolata" w:hAnsi="Inconsolata"/>
+          <w:sz w:val="28"/>
+          <w:szCs w:val="28"/>
+        </w:rPr>
+      </w:pPr>
+      <w:r>
+        <w:rPr>
+          <w:rStyle w:val="IntenseEmphasis"/>
+          <w:rFonts w:ascii="Inconsolata" w:hAnsi="Inconsolata"/>
+          <w:sz w:val="28"/>
+          <w:szCs w:val="28"/>
+        </w:rPr>
+        <w:t>Experimental Design:</w:t>
+      </w:r>
+    </w:p>
+    <w:p>
+      <w:pPr>
+        <w:spacing w:line="360" w:lineRule="auto"/>
         <w:rPr>
           <w:rStyle w:val="IntenseEmphasis"/>
           <w:rFonts w:ascii="Inconsolata" w:hAnsi="Inconsolata"/>
@@ -1065,17 +1081,6 @@
           <w:sz w:val="24"/>
           <w:szCs w:val="24"/>
         </w:rPr>
-        <w:t xml:space="preserve"> An ALU had already been designed for a passion solo project so we adapted it to fit the needs of this assignment.</w:t>
-      </w:r>
-      <w:r>
-        <w:rPr>
-          <w:rStyle w:val="IntenseEmphasis"/>
-          <w:rFonts w:ascii="Inconsolata" w:hAnsi="Inconsolata"/>
-          <w:b w:val="0"/>
-          <w:i w:val="0"/>
-          <w:sz w:val="24"/>
-          <w:szCs w:val="24"/>
-        </w:rPr>
         <w:t xml:space="preserve"> </w:t>
       </w:r>
       <w:r>
@@ -1087,6 +1092,109 @@
           <w:sz w:val="24"/>
           <w:szCs w:val="24"/>
         </w:rPr>
+        <w:t xml:space="preserve">When designing a computer how do we turn an </w:t>
+      </w:r>
+      <w:proofErr w:type="spellStart"/>
+      <w:r>
+        <w:rPr>
+          <w:rStyle w:val="IntenseEmphasis"/>
+          <w:rFonts w:ascii="Inconsolata" w:hAnsi="Inconsolata"/>
+          <w:b w:val="0"/>
+          <w:i w:val="0"/>
+          <w:sz w:val="24"/>
+          <w:szCs w:val="24"/>
+        </w:rPr>
+        <w:t>english</w:t>
+      </w:r>
+      <w:proofErr w:type="spellEnd"/>
+      <w:r>
+        <w:rPr>
+          <w:rStyle w:val="IntenseEmphasis"/>
+          <w:rFonts w:ascii="Inconsolata" w:hAnsi="Inconsolata"/>
+          <w:b w:val="0"/>
+          <w:i w:val="0"/>
+          <w:sz w:val="24"/>
+          <w:szCs w:val="24"/>
+        </w:rPr>
+        <w:t xml:space="preserve"> </w:t>
+      </w:r>
+      <w:r>
+        <w:rPr>
+          <w:rStyle w:val="IntenseEmphasis"/>
+          <w:rFonts w:ascii="Inconsolata" w:hAnsi="Inconsolata"/>
+          <w:b w:val="0"/>
+          <w:i w:val="0"/>
+          <w:sz w:val="24"/>
+          <w:szCs w:val="24"/>
+        </w:rPr>
+        <w:t>mnemonic</w:t>
+      </w:r>
+      <w:r>
+        <w:rPr>
+          <w:rStyle w:val="IntenseEmphasis"/>
+          <w:rFonts w:ascii="Inconsolata" w:hAnsi="Inconsolata"/>
+          <w:b w:val="0"/>
+          <w:i w:val="0"/>
+          <w:sz w:val="24"/>
+          <w:szCs w:val="24"/>
+        </w:rPr>
+        <w:t xml:space="preserve"> such as LOAD 0x0B or SUB 0x0B 0x1B</w:t>
+      </w:r>
+      <w:r>
+        <w:rPr>
+          <w:rStyle w:val="IntenseEmphasis"/>
+          <w:rFonts w:ascii="Inconsolata" w:hAnsi="Inconsolata"/>
+          <w:b w:val="0"/>
+          <w:i w:val="0"/>
+          <w:sz w:val="24"/>
+          <w:szCs w:val="24"/>
+        </w:rPr>
+        <w:t>? We do this by defining which part of an address goes to an OP-Code and which part goes to an address. Anything within the allowable states that we have can be chosen, they need not be sequential like we defined them in this assignment.</w:t>
+      </w:r>
+    </w:p>
+    <w:p>
+      <w:pPr>
+        <w:spacing w:line="360" w:lineRule="auto"/>
+        <w:rPr>
+          <w:rStyle w:val="IntenseEmphasis"/>
+          <w:rFonts w:ascii="Inconsolata" w:hAnsi="Inconsolata"/>
+          <w:b w:val="0"/>
+          <w:i w:val="0"/>
+          <w:sz w:val="24"/>
+          <w:szCs w:val="24"/>
+        </w:rPr>
+      </w:pPr>
+      <w:r>
+        <w:rPr>
+          <w:rStyle w:val="IntenseEmphasis"/>
+          <w:rFonts w:ascii="Inconsolata" w:hAnsi="Inconsolata"/>
+          <w:b w:val="0"/>
+          <w:i w:val="0"/>
+          <w:sz w:val="24"/>
+          <w:szCs w:val="24"/>
+        </w:rPr>
+        <w:t>An ALU had already been designed for a passion solo project so we adapted it to fit the needs of this assignment.</w:t>
+      </w:r>
+      <w:r>
+        <w:rPr>
+          <w:rStyle w:val="IntenseEmphasis"/>
+          <w:rFonts w:ascii="Inconsolata" w:hAnsi="Inconsolata"/>
+          <w:b w:val="0"/>
+          <w:i w:val="0"/>
+          <w:sz w:val="24"/>
+          <w:szCs w:val="24"/>
+        </w:rPr>
+        <w:t xml:space="preserve"> </w:t>
+      </w:r>
+      <w:r>
+        <w:rPr>
+          <w:rStyle w:val="IntenseEmphasis"/>
+          <w:rFonts w:ascii="Inconsolata" w:hAnsi="Inconsolata"/>
+          <w:b w:val="0"/>
+          <w:i w:val="0"/>
+          <w:sz w:val="24"/>
+          <w:szCs w:val="24"/>
+        </w:rPr>
         <w:t xml:space="preserve">If we look at the </w:t>
       </w:r>
       <w:r>
@@ -1197,12 +1305,25 @@
           <w:sz w:val="24"/>
           <w:szCs w:val="24"/>
         </w:rPr>
-        <w:t xml:space="preserve"> We did not make a strictly von Neumann model CPU because our data memory is separate from the instruction memory, which is some criteria von Neumann defined originally. This was because all computers at this time had no modular structure to them and were purpose built. </w:t>
+        <w:t xml:space="preserve"> We did not make a strictly von Neumann model CPU because our </w:t>
+      </w:r>
+      <w:r>
+        <w:rPr>
+          <w:rStyle w:val="IntenseEmphasis"/>
+          <w:rFonts w:ascii="Inconsolata" w:hAnsi="Inconsolata"/>
+          <w:b w:val="0"/>
+          <w:i w:val="0"/>
+          <w:sz w:val="24"/>
+          <w:szCs w:val="24"/>
+        </w:rPr>
+        <w:lastRenderedPageBreak/>
+        <w:t xml:space="preserve">data memory is separate from the instruction memory, which is some criteria von Neumann defined originally. This was because all computers at this time had no modular structure to them and were purpose built. </w:t>
       </w:r>
     </w:p>
     <w:p>
       <w:pPr>
         <w:keepNext/>
+        <w:spacing w:line="360" w:lineRule="auto"/>
         <w:rPr>
           <w:rFonts w:ascii="Inconsolata" w:hAnsi="Inconsolata"/>
         </w:rPr>
@@ -1216,7 +1337,6 @@
           <w:sz w:val="24"/>
           <w:szCs w:val="24"/>
         </w:rPr>
-        <w:lastRenderedPageBreak/>
         <w:drawing>
           <wp:inline distT="0" distB="0" distL="0" distR="0" wp14:anchorId="28E27DF3" wp14:editId="0AF29013">
             <wp:extent cx="5995358" cy="2375519"/>
@@ -1263,6 +1383,7 @@
     <w:p>
       <w:pPr>
         <w:pStyle w:val="Caption"/>
+        <w:spacing w:line="360" w:lineRule="auto"/>
         <w:rPr>
           <w:rStyle w:val="IntenseEmphasis"/>
           <w:rFonts w:ascii="Inconsolata" w:hAnsi="Inconsolata"/>
@@ -1376,6 +1497,7 @@
     </w:p>
     <w:p>
       <w:pPr>
+        <w:spacing w:line="360" w:lineRule="auto"/>
         <w:rPr>
           <w:rStyle w:val="IntenseEmphasis"/>
           <w:rFonts w:ascii="Inconsolata" w:hAnsi="Inconsolata"/>
@@ -1561,7 +1683,31 @@
           <w:sz w:val="24"/>
           <w:szCs w:val="24"/>
         </w:rPr>
-        <w:t xml:space="preserve"> After we completed this testbench we ensured that the ALU was working correctly.</w:t>
+        <w:t xml:space="preserve"> </w:t>
+      </w:r>
+    </w:p>
+    <w:p>
+      <w:pPr>
+        <w:spacing w:line="360" w:lineRule="auto"/>
+        <w:rPr>
+          <w:rStyle w:val="IntenseEmphasis"/>
+          <w:rFonts w:ascii="Inconsolata" w:hAnsi="Inconsolata"/>
+          <w:b w:val="0"/>
+          <w:i w:val="0"/>
+          <w:sz w:val="24"/>
+          <w:szCs w:val="24"/>
+        </w:rPr>
+      </w:pPr>
+      <w:r>
+        <w:rPr>
+          <w:rStyle w:val="IntenseEmphasis"/>
+          <w:rFonts w:ascii="Inconsolata" w:hAnsi="Inconsolata"/>
+          <w:b w:val="0"/>
+          <w:i w:val="0"/>
+          <w:sz w:val="24"/>
+          <w:szCs w:val="24"/>
+        </w:rPr>
+        <w:t>After we completed this testbench we ensured that the ALU was working correctly.</w:t>
       </w:r>
       <w:r>
         <w:rPr>
@@ -1735,6 +1881,7 @@
     </w:p>
     <w:p>
       <w:pPr>
+        <w:spacing w:line="360" w:lineRule="auto"/>
         <w:rPr>
           <w:rStyle w:val="IntenseEmphasis"/>
           <w:rFonts w:ascii="Inconsolata" w:hAnsi="Inconsolata"/>
@@ -1896,7 +2043,19 @@
           <w:sz w:val="24"/>
           <w:szCs w:val="24"/>
         </w:rPr>
-        <w:t xml:space="preserve"> Restricting operands, as we did here, to registers simplifies the control unit</w:t>
+        <w:t xml:space="preserve"> Restricting operands, as we did </w:t>
+      </w:r>
+      <w:r>
+        <w:rPr>
+          <w:rStyle w:val="IntenseEmphasis"/>
+          <w:rFonts w:ascii="Inconsolata" w:hAnsi="Inconsolata"/>
+          <w:b w:val="0"/>
+          <w:i w:val="0"/>
+          <w:sz w:val="24"/>
+          <w:szCs w:val="24"/>
+        </w:rPr>
+        <w:lastRenderedPageBreak/>
+        <w:t>here, to registers simplifies the control unit</w:t>
       </w:r>
       <w:sdt>
         <w:sdtPr>
@@ -2076,7 +2235,31 @@
           <w:sz w:val="24"/>
           <w:szCs w:val="24"/>
         </w:rPr>
-        <w:t xml:space="preserve">The control unit’s job is to ensure that the rest of the processor is performing the correct instructions. The data path needs </w:t>
+        <w:t xml:space="preserve">The control unit’s job is to ensure that the rest of the processor is performing the correct instructions. </w:t>
+      </w:r>
+    </w:p>
+    <w:p>
+      <w:pPr>
+        <w:spacing w:line="360" w:lineRule="auto"/>
+        <w:rPr>
+          <w:rStyle w:val="IntenseEmphasis"/>
+          <w:rFonts w:ascii="Inconsolata" w:hAnsi="Inconsolata"/>
+          <w:b w:val="0"/>
+          <w:i w:val="0"/>
+          <w:sz w:val="24"/>
+          <w:szCs w:val="24"/>
+        </w:rPr>
+      </w:pPr>
+      <w:r>
+        <w:rPr>
+          <w:rStyle w:val="IntenseEmphasis"/>
+          <w:rFonts w:ascii="Inconsolata" w:hAnsi="Inconsolata"/>
+          <w:b w:val="0"/>
+          <w:i w:val="0"/>
+          <w:sz w:val="24"/>
+          <w:szCs w:val="24"/>
+        </w:rPr>
+        <w:t xml:space="preserve">The data path needs </w:t>
       </w:r>
       <w:r>
         <w:rPr>
@@ -2218,6 +2401,7 @@
     <w:p>
       <w:pPr>
         <w:keepNext/>
+        <w:spacing w:line="360" w:lineRule="auto"/>
         <w:rPr>
           <w:rFonts w:ascii="Inconsolata" w:hAnsi="Inconsolata"/>
         </w:rPr>
@@ -2231,11 +2415,10 @@
           <w:sz w:val="24"/>
           <w:szCs w:val="24"/>
         </w:rPr>
-        <w:lastRenderedPageBreak/>
         <w:drawing>
-          <wp:inline distT="0" distB="0" distL="0" distR="0" wp14:anchorId="31F94F28" wp14:editId="69440A02">
-            <wp:extent cx="5769093" cy="3243532"/>
-            <wp:effectExtent l="0" t="0" r="3175" b="0"/>
+          <wp:inline distT="0" distB="0" distL="0" distR="0" wp14:anchorId="31F94F28" wp14:editId="68FB6DD0">
+            <wp:extent cx="5557652" cy="3124654"/>
+            <wp:effectExtent l="0" t="0" r="5080" b="0"/>
             <wp:docPr id="3" name="Picture 3"/>
             <wp:cNvGraphicFramePr>
               <a:graphicFrameLocks xmlns:a="http://schemas.openxmlformats.org/drawingml/2006/main" noChangeAspect="1"/>
@@ -2262,7 +2445,7 @@
                   <pic:spPr>
                     <a:xfrm>
                       <a:off x="0" y="0"/>
-                      <a:ext cx="5792570" cy="3256731"/>
+                      <a:ext cx="5621008" cy="3160274"/>
                     </a:xfrm>
                     <a:prstGeom prst="rect">
                       <a:avLst/>
@@ -2278,6 +2461,7 @@
     <w:p>
       <w:pPr>
         <w:pStyle w:val="Caption"/>
+        <w:spacing w:line="360" w:lineRule="auto"/>
         <w:rPr>
           <w:rStyle w:val="IntenseEmphasis"/>
           <w:rFonts w:ascii="Inconsolata" w:hAnsi="Inconsolata"/>
@@ -2337,6 +2521,7 @@
     </w:p>
     <w:p>
       <w:pPr>
+        <w:spacing w:line="360" w:lineRule="auto"/>
         <w:rPr>
           <w:rStyle w:val="IntenseEmphasis"/>
           <w:rFonts w:ascii="Inconsolata" w:hAnsi="Inconsolata"/>
@@ -2349,6 +2534,7 @@
     </w:p>
     <w:p>
       <w:pPr>
+        <w:spacing w:line="360" w:lineRule="auto"/>
         <w:rPr>
           <w:rStyle w:val="IntenseEmphasis"/>
           <w:rFonts w:ascii="Inconsolata" w:hAnsi="Inconsolata"/>
@@ -2646,7 +2832,19 @@
           <w:sz w:val="24"/>
           <w:szCs w:val="24"/>
         </w:rPr>
-        <w:t>-1 multiplexer and instantiates the ram module</w:t>
+        <w:t xml:space="preserve">-1 multiplexer and instantiates the ram </w:t>
+      </w:r>
+      <w:r>
+        <w:rPr>
+          <w:rStyle w:val="IntenseEmphasis"/>
+          <w:rFonts w:ascii="Inconsolata" w:hAnsi="Inconsolata"/>
+          <w:b w:val="0"/>
+          <w:i w:val="0"/>
+          <w:sz w:val="24"/>
+          <w:szCs w:val="24"/>
+        </w:rPr>
+        <w:lastRenderedPageBreak/>
+        <w:t>module</w:t>
       </w:r>
       <w:r>
         <w:rPr>
@@ -2668,110 +2866,12 @@
           <w:sz w:val="24"/>
           <w:szCs w:val="24"/>
         </w:rPr>
-        <w:t xml:space="preserve">The datapath is setup for the generation of necessary control signals. These control signals when generated and given to the respective components at a given instant, </w:t>
-      </w:r>
-      <w:r>
-        <w:rPr>
-          <w:rStyle w:val="IntenseEmphasis"/>
-          <w:rFonts w:ascii="Inconsolata" w:hAnsi="Inconsolata"/>
-          <w:b w:val="0"/>
-          <w:i w:val="0"/>
-          <w:sz w:val="24"/>
-          <w:szCs w:val="24"/>
-        </w:rPr>
-        <w:t xml:space="preserve">that is a state duration will achieve place transfer of the program counter contents onto a bus. In each </w:t>
-      </w:r>
-      <w:r>
-        <w:rPr>
-          <w:rStyle w:val="IntenseEmphasis"/>
-          <w:rFonts w:ascii="Inconsolata" w:hAnsi="Inconsolata"/>
-          <w:b w:val="0"/>
-          <w:i w:val="0"/>
-          <w:sz w:val="24"/>
-          <w:szCs w:val="24"/>
-        </w:rPr>
-        <w:t>clock cycle</w:t>
-      </w:r>
-      <w:r>
-        <w:rPr>
-          <w:rStyle w:val="IntenseEmphasis"/>
-          <w:rFonts w:ascii="Inconsolata" w:hAnsi="Inconsolata"/>
-          <w:b w:val="0"/>
-          <w:i w:val="0"/>
-          <w:sz w:val="24"/>
-          <w:szCs w:val="24"/>
-        </w:rPr>
-        <w:t xml:space="preserve"> the control signal</w:t>
-      </w:r>
-      <w:r>
-        <w:rPr>
-          <w:rStyle w:val="IntenseEmphasis"/>
-          <w:rFonts w:ascii="Inconsolata" w:hAnsi="Inconsolata"/>
-          <w:b w:val="0"/>
-          <w:i w:val="0"/>
-          <w:sz w:val="24"/>
-          <w:szCs w:val="24"/>
-        </w:rPr>
-        <w:t>s</w:t>
-      </w:r>
-      <w:r>
-        <w:rPr>
-          <w:rStyle w:val="IntenseEmphasis"/>
-          <w:rFonts w:ascii="Inconsolata" w:hAnsi="Inconsolata"/>
-          <w:b w:val="0"/>
-          <w:i w:val="0"/>
-          <w:sz w:val="24"/>
-          <w:szCs w:val="24"/>
-        </w:rPr>
-        <w:t xml:space="preserve"> must be</w:t>
-      </w:r>
-      <w:r>
-        <w:rPr>
-          <w:rStyle w:val="IntenseEmphasis"/>
-          <w:rFonts w:ascii="Inconsolata" w:hAnsi="Inconsolata"/>
-          <w:b w:val="0"/>
-          <w:i w:val="0"/>
-          <w:sz w:val="24"/>
-          <w:szCs w:val="24"/>
-        </w:rPr>
-        <w:t xml:space="preserve"> correctly</w:t>
-      </w:r>
-      <w:r>
-        <w:rPr>
-          <w:rStyle w:val="IntenseEmphasis"/>
-          <w:rFonts w:ascii="Inconsolata" w:hAnsi="Inconsolata"/>
-          <w:b w:val="0"/>
-          <w:i w:val="0"/>
-          <w:sz w:val="24"/>
-          <w:szCs w:val="24"/>
-        </w:rPr>
-        <w:t xml:space="preserve"> set </w:t>
-      </w:r>
-      <w:r>
-        <w:rPr>
-          <w:rStyle w:val="IntenseEmphasis"/>
-          <w:rFonts w:ascii="Inconsolata" w:hAnsi="Inconsolata"/>
-          <w:b w:val="0"/>
-          <w:i w:val="0"/>
-          <w:sz w:val="24"/>
-          <w:szCs w:val="24"/>
-        </w:rPr>
-        <w:t xml:space="preserve"> to</w:t>
-      </w:r>
-      <w:r>
-        <w:rPr>
-          <w:rStyle w:val="IntenseEmphasis"/>
-          <w:rFonts w:ascii="Inconsolata" w:hAnsi="Inconsolata"/>
-          <w:b w:val="0"/>
-          <w:i w:val="0"/>
-          <w:sz w:val="24"/>
-          <w:szCs w:val="24"/>
-        </w:rPr>
-        <w:t xml:space="preserve"> set the data path.</w:t>
+        <w:t xml:space="preserve">The datapath is setup for the generation of necessary control signals. </w:t>
       </w:r>
     </w:p>
     <w:p>
       <w:pPr>
+        <w:spacing w:line="360" w:lineRule="auto"/>
         <w:rPr>
           <w:rStyle w:val="IntenseEmphasis"/>
           <w:rFonts w:ascii="Inconsolata" w:hAnsi="Inconsolata"/>
@@ -2790,6 +2890,129 @@
           <w:sz w:val="24"/>
           <w:szCs w:val="24"/>
         </w:rPr>
+        <w:t xml:space="preserve">These control signals when generated and given to the respective components at a given instant, </w:t>
+      </w:r>
+      <w:r>
+        <w:rPr>
+          <w:rStyle w:val="IntenseEmphasis"/>
+          <w:rFonts w:ascii="Inconsolata" w:hAnsi="Inconsolata"/>
+          <w:b w:val="0"/>
+          <w:i w:val="0"/>
+          <w:sz w:val="24"/>
+          <w:szCs w:val="24"/>
+        </w:rPr>
+        <w:t xml:space="preserve">that is a state duration will achieve place transfer of the program counter contents onto a bus. In each </w:t>
+      </w:r>
+      <w:r>
+        <w:rPr>
+          <w:rStyle w:val="IntenseEmphasis"/>
+          <w:rFonts w:ascii="Inconsolata" w:hAnsi="Inconsolata"/>
+          <w:b w:val="0"/>
+          <w:i w:val="0"/>
+          <w:sz w:val="24"/>
+          <w:szCs w:val="24"/>
+        </w:rPr>
+        <w:t>clock cycle</w:t>
+      </w:r>
+      <w:r>
+        <w:rPr>
+          <w:rStyle w:val="IntenseEmphasis"/>
+          <w:rFonts w:ascii="Inconsolata" w:hAnsi="Inconsolata"/>
+          <w:b w:val="0"/>
+          <w:i w:val="0"/>
+          <w:sz w:val="24"/>
+          <w:szCs w:val="24"/>
+        </w:rPr>
+        <w:t xml:space="preserve"> the control signal</w:t>
+      </w:r>
+      <w:r>
+        <w:rPr>
+          <w:rStyle w:val="IntenseEmphasis"/>
+          <w:rFonts w:ascii="Inconsolata" w:hAnsi="Inconsolata"/>
+          <w:b w:val="0"/>
+          <w:i w:val="0"/>
+          <w:sz w:val="24"/>
+          <w:szCs w:val="24"/>
+        </w:rPr>
+        <w:t>s</w:t>
+      </w:r>
+      <w:r>
+        <w:rPr>
+          <w:rStyle w:val="IntenseEmphasis"/>
+          <w:rFonts w:ascii="Inconsolata" w:hAnsi="Inconsolata"/>
+          <w:b w:val="0"/>
+          <w:i w:val="0"/>
+          <w:sz w:val="24"/>
+          <w:szCs w:val="24"/>
+        </w:rPr>
+        <w:t xml:space="preserve"> must be</w:t>
+      </w:r>
+      <w:r>
+        <w:rPr>
+          <w:rStyle w:val="IntenseEmphasis"/>
+          <w:rFonts w:ascii="Inconsolata" w:hAnsi="Inconsolata"/>
+          <w:b w:val="0"/>
+          <w:i w:val="0"/>
+          <w:sz w:val="24"/>
+          <w:szCs w:val="24"/>
+        </w:rPr>
+        <w:t xml:space="preserve"> correctly</w:t>
+      </w:r>
+      <w:r>
+        <w:rPr>
+          <w:rStyle w:val="IntenseEmphasis"/>
+          <w:rFonts w:ascii="Inconsolata" w:hAnsi="Inconsolata"/>
+          <w:b w:val="0"/>
+          <w:i w:val="0"/>
+          <w:sz w:val="24"/>
+          <w:szCs w:val="24"/>
+        </w:rPr>
+        <w:t xml:space="preserve"> set </w:t>
+      </w:r>
+      <w:r>
+        <w:rPr>
+          <w:rStyle w:val="IntenseEmphasis"/>
+          <w:rFonts w:ascii="Inconsolata" w:hAnsi="Inconsolata"/>
+          <w:b w:val="0"/>
+          <w:i w:val="0"/>
+          <w:sz w:val="24"/>
+          <w:szCs w:val="24"/>
+        </w:rPr>
+        <w:t xml:space="preserve"> to</w:t>
+      </w:r>
+      <w:r>
+        <w:rPr>
+          <w:rStyle w:val="IntenseEmphasis"/>
+          <w:rFonts w:ascii="Inconsolata" w:hAnsi="Inconsolata"/>
+          <w:b w:val="0"/>
+          <w:i w:val="0"/>
+          <w:sz w:val="24"/>
+          <w:szCs w:val="24"/>
+        </w:rPr>
+        <w:t xml:space="preserve"> set the data path.</w:t>
+      </w:r>
+    </w:p>
+    <w:p>
+      <w:pPr>
+        <w:spacing w:line="360" w:lineRule="auto"/>
+        <w:rPr>
+          <w:rStyle w:val="IntenseEmphasis"/>
+          <w:rFonts w:ascii="Inconsolata" w:hAnsi="Inconsolata"/>
+          <w:b w:val="0"/>
+          <w:i w:val="0"/>
+          <w:sz w:val="24"/>
+          <w:szCs w:val="24"/>
+        </w:rPr>
+      </w:pPr>
+      <w:r>
+        <w:rPr>
+          <w:rStyle w:val="IntenseEmphasis"/>
+          <w:rFonts w:ascii="Inconsolata" w:hAnsi="Inconsolata"/>
+          <w:b w:val="0"/>
+          <w:i w:val="0"/>
+          <w:sz w:val="24"/>
+          <w:szCs w:val="24"/>
+        </w:rPr>
         <w:t>Bringing the design all together was quite an undertaking.</w:t>
       </w:r>
       <w:r>
@@ -2891,18 +3114,7 @@
           <w:sz w:val="24"/>
           <w:szCs w:val="24"/>
         </w:rPr>
-        <w:t>deciphering</w:t>
-      </w:r>
-      <w:r>
-        <w:rPr>
-          <w:rStyle w:val="IntenseEmphasis"/>
-          <w:rFonts w:ascii="Inconsolata" w:hAnsi="Inconsolata"/>
-          <w:b w:val="0"/>
-          <w:i w:val="0"/>
-          <w:sz w:val="24"/>
-          <w:szCs w:val="24"/>
-        </w:rPr>
-        <w:t xml:space="preserve"> hieroglyphics</w:t>
+        <w:t>deciphering hieroglyphics</w:t>
       </w:r>
       <w:r>
         <w:rPr>
@@ -3018,19 +3230,7 @@
           <w:sz w:val="24"/>
           <w:szCs w:val="24"/>
         </w:rPr>
-        <w:t xml:space="preserve">, either from something we wrote or from an unexpected condition in the environment. There are two ways to handle errors: A system can enter a state </w:t>
-      </w:r>
-      <w:r>
-        <w:rPr>
-          <w:rStyle w:val="IntenseEmphasis"/>
-          <w:rFonts w:ascii="Inconsolata" w:hAnsi="Inconsolata"/>
-          <w:b w:val="0"/>
-          <w:i w:val="0"/>
-          <w:sz w:val="24"/>
-          <w:szCs w:val="24"/>
-        </w:rPr>
-        <w:lastRenderedPageBreak/>
-        <w:t xml:space="preserve">of </w:t>
+        <w:t xml:space="preserve">, either from something we wrote or from an unexpected condition in the environment. There are two ways to handle errors: A system can enter a state of </w:t>
       </w:r>
       <w:r>
         <w:rPr>
@@ -3169,6 +3369,19 @@
         </w:rPr>
         <w:t xml:space="preserve">. </w:t>
       </w:r>
+    </w:p>
+    <w:p>
+      <w:pPr>
+        <w:spacing w:line="360" w:lineRule="auto"/>
+        <w:rPr>
+          <w:rStyle w:val="IntenseEmphasis"/>
+          <w:rFonts w:ascii="Inconsolata" w:hAnsi="Inconsolata"/>
+          <w:b w:val="0"/>
+          <w:i w:val="0"/>
+          <w:sz w:val="24"/>
+          <w:szCs w:val="24"/>
+        </w:rPr>
+      </w:pPr>
       <w:r>
         <w:rPr>
           <w:rStyle w:val="IntenseEmphasis"/>
@@ -3243,6 +3456,7 @@
     <w:p>
       <w:pPr>
         <w:keepNext/>
+        <w:spacing w:line="360" w:lineRule="auto"/>
         <w:rPr>
           <w:rFonts w:ascii="Inconsolata" w:hAnsi="Inconsolata"/>
         </w:rPr>
@@ -3257,9 +3471,9 @@
           <w:szCs w:val="24"/>
         </w:rPr>
         <w:drawing>
-          <wp:inline distT="0" distB="0" distL="0" distR="0" wp14:anchorId="41D14732" wp14:editId="74170CB2">
-            <wp:extent cx="5943600" cy="3341370"/>
-            <wp:effectExtent l="0" t="0" r="0" b="0"/>
+          <wp:inline distT="0" distB="0" distL="0" distR="0" wp14:anchorId="41D14732" wp14:editId="40705E9E">
+            <wp:extent cx="4999512" cy="2810623"/>
+            <wp:effectExtent l="0" t="0" r="0" b="8890"/>
             <wp:docPr id="1" name="Picture 1"/>
             <wp:cNvGraphicFramePr>
               <a:graphicFrameLocks xmlns:a="http://schemas.openxmlformats.org/drawingml/2006/main" noChangeAspect="1"/>
@@ -3272,7 +3486,7 @@
                     <pic:cNvPicPr/>
                   </pic:nvPicPr>
                   <pic:blipFill>
-                    <a:blip r:embed="rId7">
+                    <a:blip r:embed="rId7" cstate="print">
                       <a:extLst>
                         <a:ext uri="{28A0092B-C50C-407E-A947-70E740481C1C}">
                           <a14:useLocalDpi xmlns:a14="http://schemas.microsoft.com/office/drawing/2010/main" val="0"/>
@@ -3286,7 +3500,7 @@
                   <pic:spPr>
                     <a:xfrm>
                       <a:off x="0" y="0"/>
-                      <a:ext cx="5943600" cy="3341370"/>
+                      <a:ext cx="4999512" cy="2810623"/>
                     </a:xfrm>
                     <a:prstGeom prst="rect">
                       <a:avLst/>
@@ -3302,6 +3516,7 @@
     <w:p>
       <w:pPr>
         <w:pStyle w:val="Caption"/>
+        <w:spacing w:line="360" w:lineRule="auto"/>
         <w:rPr>
           <w:rFonts w:ascii="Inconsolata" w:hAnsi="Inconsolata"/>
         </w:rPr>
@@ -3352,6 +3567,7 @@
     </w:p>
     <w:p>
       <w:pPr>
+        <w:spacing w:line="360" w:lineRule="auto"/>
         <w:rPr>
           <w:rStyle w:val="IntenseEmphasis"/>
           <w:rFonts w:ascii="Inconsolata" w:hAnsi="Inconsolata"/>
@@ -3366,12 +3582,14 @@
           <w:sz w:val="28"/>
           <w:szCs w:val="28"/>
         </w:rPr>
+        <w:lastRenderedPageBreak/>
         <w:t>Simulations:</w:t>
       </w:r>
     </w:p>
     <w:p>
       <w:pPr>
         <w:keepNext/>
+        <w:spacing w:line="360" w:lineRule="auto"/>
         <w:rPr>
           <w:rFonts w:ascii="Inconsolata" w:hAnsi="Inconsolata"/>
         </w:rPr>
@@ -3431,6 +3649,7 @@
     <w:p>
       <w:pPr>
         <w:pStyle w:val="Caption"/>
+        <w:spacing w:line="360" w:lineRule="auto"/>
         <w:rPr>
           <w:rFonts w:ascii="Inconsolata" w:hAnsi="Inconsolata"/>
         </w:rPr>
@@ -3529,6 +3748,7 @@
     </w:p>
     <w:p>
       <w:pPr>
+        <w:spacing w:line="360" w:lineRule="auto"/>
         <w:rPr>
           <w:rFonts w:ascii="Inconsolata" w:hAnsi="Inconsolata"/>
           <w:sz w:val="24"/>
@@ -3635,21 +3855,13 @@
           <w:sz w:val="24"/>
           <w:szCs w:val="24"/>
         </w:rPr>
-        <w:t xml:space="preserve"> For testing for signed and unsigned bit overflow and underflow we reduced the bit length to two. The ALU does not know about signed or unsigned numbers, it </w:t>
-      </w:r>
-      <w:r>
-        <w:rPr>
-          <w:rFonts w:ascii="Inconsolata" w:hAnsi="Inconsolata"/>
-          <w:sz w:val="24"/>
-          <w:szCs w:val="24"/>
-        </w:rPr>
-        <w:lastRenderedPageBreak/>
-        <w:t>simply does the binary arithmetic we ask it to. This timing diagram show results that we expect of the adder.</w:t>
+        <w:t xml:space="preserve"> For testing for signed and unsigned bit overflow and underflow we reduced the bit length to two. The ALU does not know about signed or unsigned numbers, it simply does the binary arithmetic we ask it to. This timing diagram show results that we expect of the adder.</w:t>
       </w:r>
     </w:p>
     <w:p>
       <w:pPr>
         <w:keepNext/>
+        <w:spacing w:line="360" w:lineRule="auto"/>
         <w:rPr>
           <w:rFonts w:ascii="Inconsolata" w:hAnsi="Inconsolata"/>
         </w:rPr>
@@ -3662,7 +3874,7 @@
           <w:szCs w:val="24"/>
         </w:rPr>
         <w:drawing>
-          <wp:inline distT="0" distB="0" distL="0" distR="0" wp14:anchorId="03392E5C" wp14:editId="290CFAA6">
+          <wp:inline distT="0" distB="0" distL="0" distR="0" wp14:anchorId="03392E5C" wp14:editId="3BBDD659">
             <wp:extent cx="5943600" cy="1748790"/>
             <wp:effectExtent l="0" t="0" r="0" b="3810"/>
             <wp:docPr id="6" name="Picture 6"/>
@@ -3707,6 +3919,7 @@
     <w:p>
       <w:pPr>
         <w:pStyle w:val="Caption"/>
+        <w:spacing w:line="360" w:lineRule="auto"/>
         <w:rPr>
           <w:rFonts w:ascii="Inconsolata" w:hAnsi="Inconsolata"/>
         </w:rPr>
@@ -3714,70 +3927,27 @@
       <w:r>
         <w:rPr>
           <w:rFonts w:ascii="Inconsolata" w:hAnsi="Inconsolata"/>
-        </w:rPr>
-        <w:t xml:space="preserve">Figure </w:t>
-      </w:r>
-      <w:r>
-        <w:rPr>
-          <w:rFonts w:ascii="Inconsolata" w:hAnsi="Inconsolata"/>
-        </w:rPr>
-        <w:fldChar w:fldCharType="begin"/>
-      </w:r>
-      <w:r>
-        <w:rPr>
-          <w:rFonts w:ascii="Inconsolata" w:hAnsi="Inconsolata"/>
-        </w:rPr>
-        <w:instrText xml:space="preserve"> SEQ Figure \* ARABIC </w:instrText>
-      </w:r>
-      <w:r>
-        <w:rPr>
-          <w:rFonts w:ascii="Inconsolata" w:hAnsi="Inconsolata"/>
-        </w:rPr>
-        <w:fldChar w:fldCharType="separate"/>
-      </w:r>
-      <w:r>
-        <w:rPr>
-          <w:rFonts w:ascii="Inconsolata" w:hAnsi="Inconsolata"/>
           <w:noProof/>
-        </w:rPr>
-        <w:t>5</w:t>
-      </w:r>
-      <w:r>
-        <w:rPr>
-          <w:rFonts w:ascii="Inconsolata" w:hAnsi="Inconsolata"/>
-        </w:rPr>
-        <w:fldChar w:fldCharType="end"/>
-      </w:r>
-      <w:r>
-        <w:rPr>
-          <w:rFonts w:ascii="Inconsolata" w:hAnsi="Inconsolata"/>
-        </w:rPr>
-        <w:t>: Timing diagram for the Controller</w:t>
-      </w:r>
-      <w:r>
-        <w:rPr>
-          <w:rFonts w:ascii="Inconsolata" w:hAnsi="Inconsolata"/>
-          <w:noProof/>
           <w:sz w:val="24"/>
           <w:szCs w:val="24"/>
         </w:rPr>
         <w:drawing>
-          <wp:anchor distT="0" distB="0" distL="114300" distR="114300" simplePos="0" relativeHeight="251658240" behindDoc="1" locked="0" layoutInCell="1" allowOverlap="1" wp14:anchorId="3F821E6E" wp14:editId="42BBFCA3">
+          <wp:anchor distT="0" distB="0" distL="114300" distR="114300" simplePos="0" relativeHeight="251658240" behindDoc="1" locked="0" layoutInCell="1" allowOverlap="1" wp14:anchorId="3F821E6E" wp14:editId="376D4D0D">
             <wp:simplePos x="0" y="0"/>
-            <wp:positionH relativeFrom="column">
-              <wp:posOffset>0</wp:posOffset>
+            <wp:positionH relativeFrom="margin">
+              <wp:align>left</wp:align>
             </wp:positionH>
             <wp:positionV relativeFrom="paragraph">
-              <wp:posOffset>227965</wp:posOffset>
+              <wp:posOffset>233680</wp:posOffset>
             </wp:positionV>
-            <wp:extent cx="1854835" cy="1614170"/>
-            <wp:effectExtent l="0" t="0" r="0" b="5080"/>
+            <wp:extent cx="1748155" cy="1521460"/>
+            <wp:effectExtent l="0" t="0" r="4445" b="2540"/>
             <wp:wrapTight wrapText="bothSides">
               <wp:wrapPolygon edited="0">
                 <wp:start x="0" y="0"/>
-                <wp:lineTo x="0" y="21413"/>
-                <wp:lineTo x="21297" y="21413"/>
-                <wp:lineTo x="21297" y="0"/>
+                <wp:lineTo x="0" y="21366"/>
+                <wp:lineTo x="21420" y="21366"/>
+                <wp:lineTo x="21420" y="0"/>
                 <wp:lineTo x="0" y="0"/>
               </wp:wrapPolygon>
             </wp:wrapTight>
@@ -3807,7 +3977,7 @@
                   <pic:spPr>
                     <a:xfrm>
                       <a:off x="0" y="0"/>
-                      <a:ext cx="1854835" cy="1614170"/>
+                      <a:ext cx="1808374" cy="1573727"/>
                     </a:xfrm>
                     <a:prstGeom prst="rect">
                       <a:avLst/>
@@ -3825,9 +3995,53 @@
           </wp:anchor>
         </w:drawing>
       </w:r>
+      <w:r>
+        <w:rPr>
+          <w:rFonts w:ascii="Inconsolata" w:hAnsi="Inconsolata"/>
+        </w:rPr>
+        <w:t xml:space="preserve">Figure </w:t>
+      </w:r>
+      <w:r>
+        <w:rPr>
+          <w:rFonts w:ascii="Inconsolata" w:hAnsi="Inconsolata"/>
+        </w:rPr>
+        <w:fldChar w:fldCharType="begin"/>
+      </w:r>
+      <w:r>
+        <w:rPr>
+          <w:rFonts w:ascii="Inconsolata" w:hAnsi="Inconsolata"/>
+        </w:rPr>
+        <w:instrText xml:space="preserve"> SEQ Figure \* ARABIC </w:instrText>
+      </w:r>
+      <w:r>
+        <w:rPr>
+          <w:rFonts w:ascii="Inconsolata" w:hAnsi="Inconsolata"/>
+        </w:rPr>
+        <w:fldChar w:fldCharType="separate"/>
+      </w:r>
+      <w:r>
+        <w:rPr>
+          <w:rFonts w:ascii="Inconsolata" w:hAnsi="Inconsolata"/>
+          <w:noProof/>
+        </w:rPr>
+        <w:t>5</w:t>
+      </w:r>
+      <w:r>
+        <w:rPr>
+          <w:rFonts w:ascii="Inconsolata" w:hAnsi="Inconsolata"/>
+        </w:rPr>
+        <w:fldChar w:fldCharType="end"/>
+      </w:r>
+      <w:r>
+        <w:rPr>
+          <w:rFonts w:ascii="Inconsolata" w:hAnsi="Inconsolata"/>
+        </w:rPr>
+        <w:t>: Timing diagram for the Controller</w:t>
+      </w:r>
     </w:p>
     <w:p>
       <w:pPr>
+        <w:spacing w:line="360" w:lineRule="auto"/>
         <w:rPr>
           <w:rFonts w:ascii="Inconsolata" w:hAnsi="Inconsolata"/>
           <w:sz w:val="24"/>
@@ -3842,7 +4056,7 @@
         <mc:AlternateContent>
           <mc:Choice Requires="wps">
             <w:drawing>
-              <wp:anchor distT="0" distB="0" distL="114300" distR="114300" simplePos="0" relativeHeight="251664384" behindDoc="1" locked="0" layoutInCell="1" allowOverlap="1" wp14:anchorId="1E943307" wp14:editId="6BDA51D1">
+              <wp:anchor distT="0" distB="0" distL="114300" distR="114300" simplePos="0" relativeHeight="251664384" behindDoc="1" locked="0" layoutInCell="1" allowOverlap="1" wp14:anchorId="1E943307" wp14:editId="23CD725D">
                 <wp:simplePos x="0" y="0"/>
                 <wp:positionH relativeFrom="margin">
                   <wp:align>left</wp:align>
@@ -3987,18 +4201,97 @@
       <w:r>
         <w:rPr>
           <w:rFonts w:ascii="Inconsolata" w:hAnsi="Inconsolata"/>
+          <w:sz w:val="24"/>
+          <w:szCs w:val="24"/>
+        </w:rPr>
+        <w:t xml:space="preserve">Above is the timing diagram of the controller module, showing each instruction being loaded an executed as instructed. By looking at </w:t>
+      </w:r>
+      <w:proofErr w:type="spellStart"/>
+      <w:r>
+        <w:rPr>
+          <w:rFonts w:ascii="Inconsolata" w:hAnsi="Inconsolata"/>
+          <w:sz w:val="24"/>
+          <w:szCs w:val="24"/>
+        </w:rPr>
+        <w:t>IR_Out</w:t>
+      </w:r>
+      <w:proofErr w:type="spellEnd"/>
+      <w:r>
+        <w:rPr>
+          <w:rFonts w:ascii="Inconsolata" w:hAnsi="Inconsolata"/>
+          <w:sz w:val="24"/>
+          <w:szCs w:val="24"/>
+        </w:rPr>
+        <w:t xml:space="preserve"> we see that the controller performs as we expected</w:t>
+      </w:r>
+      <w:r>
+        <w:rPr>
+          <w:rFonts w:ascii="Inconsolata" w:hAnsi="Inconsolata"/>
+          <w:sz w:val="24"/>
+          <w:szCs w:val="24"/>
+        </w:rPr>
+        <w:t xml:space="preserve">, as can be seen from the </w:t>
+      </w:r>
+      <w:proofErr w:type="spellStart"/>
+      <w:r>
+        <w:rPr>
+          <w:rFonts w:ascii="Inconsolata" w:hAnsi="Inconsolata"/>
+          <w:sz w:val="24"/>
+          <w:szCs w:val="24"/>
+        </w:rPr>
+        <w:t>mif</w:t>
+      </w:r>
+      <w:proofErr w:type="spellEnd"/>
+      <w:r>
+        <w:rPr>
+          <w:rFonts w:ascii="Inconsolata" w:hAnsi="Inconsolata"/>
+          <w:sz w:val="24"/>
+          <w:szCs w:val="24"/>
+        </w:rPr>
+        <w:t xml:space="preserve"> file</w:t>
+      </w:r>
+      <w:r>
+        <w:rPr>
+          <w:rFonts w:ascii="Inconsolata" w:hAnsi="Inconsolata"/>
+          <w:sz w:val="24"/>
+          <w:szCs w:val="24"/>
+        </w:rPr>
+        <w:t xml:space="preserve">. At first when testing the controller, we ran into issues of the program counter </w:t>
+      </w:r>
+      <w:r>
+        <w:rPr>
+          <w:rFonts w:ascii="Inconsolata" w:hAnsi="Inconsolata"/>
+          <w:sz w:val="24"/>
+          <w:szCs w:val="24"/>
+        </w:rPr>
+        <w:lastRenderedPageBreak/>
+        <w:t xml:space="preserve">being delayed one extra clock cycle. This was fixed by changing our finite state machine operated in the control unit module. </w:t>
+      </w:r>
+    </w:p>
+    <w:p>
+      <w:pPr>
+        <w:spacing w:line="360" w:lineRule="auto"/>
+        <w:rPr>
+          <w:rFonts w:ascii="Inconsolata" w:hAnsi="Inconsolata"/>
+          <w:sz w:val="24"/>
+          <w:szCs w:val="24"/>
+        </w:rPr>
+      </w:pPr>
+      <w:r>
+        <w:rPr>
+          <w:rFonts w:ascii="Inconsolata" w:hAnsi="Inconsolata"/>
           <w:noProof/>
           <w:sz w:val="24"/>
           <w:szCs w:val="24"/>
         </w:rPr>
         <w:drawing>
-          <wp:anchor distT="0" distB="0" distL="114300" distR="114300" simplePos="0" relativeHeight="251661312" behindDoc="0" locked="0" layoutInCell="1" allowOverlap="1" wp14:anchorId="0C5D9051" wp14:editId="5B451E54">
+          <wp:anchor distT="0" distB="0" distL="114300" distR="114300" simplePos="0" relativeHeight="251661312" behindDoc="0" locked="0" layoutInCell="1" allowOverlap="1" wp14:anchorId="0C5D9051" wp14:editId="769BA7FA">
             <wp:simplePos x="0" y="0"/>
             <wp:positionH relativeFrom="margin">
               <wp:align>right</wp:align>
             </wp:positionH>
             <wp:positionV relativeFrom="paragraph">
-              <wp:posOffset>1899285</wp:posOffset>
+              <wp:posOffset>170749</wp:posOffset>
             </wp:positionV>
             <wp:extent cx="1462405" cy="1496060"/>
             <wp:effectExtent l="0" t="0" r="4445" b="8890"/>
@@ -4029,7 +4322,7 @@
                   <pic:spPr>
                     <a:xfrm>
                       <a:off x="0" y="0"/>
-                      <a:ext cx="1472518" cy="1506339"/>
+                      <a:ext cx="1462405" cy="1496060"/>
                     </a:xfrm>
                     <a:prstGeom prst="rect">
                       <a:avLst/>
@@ -4051,141 +4344,17 @@
         <w:rPr>
           <w:rFonts w:ascii="Inconsolata" w:hAnsi="Inconsolata"/>
           <w:noProof/>
-        </w:rPr>
-        <mc:AlternateContent>
-          <mc:Choice Requires="wps">
-            <w:drawing>
-              <wp:anchor distT="0" distB="0" distL="114300" distR="114300" simplePos="0" relativeHeight="251666432" behindDoc="1" locked="0" layoutInCell="1" allowOverlap="1" wp14:anchorId="5C3DA7D8" wp14:editId="291E60FA">
-                <wp:simplePos x="0" y="0"/>
-                <wp:positionH relativeFrom="column">
-                  <wp:posOffset>0</wp:posOffset>
-                </wp:positionH>
-                <wp:positionV relativeFrom="paragraph">
-                  <wp:posOffset>3452495</wp:posOffset>
-                </wp:positionV>
-                <wp:extent cx="4493895" cy="635"/>
-                <wp:effectExtent l="0" t="0" r="0" b="0"/>
-                <wp:wrapTight wrapText="bothSides">
-                  <wp:wrapPolygon edited="0">
-                    <wp:start x="0" y="0"/>
-                    <wp:lineTo x="0" y="21600"/>
-                    <wp:lineTo x="21600" y="21600"/>
-                    <wp:lineTo x="21600" y="0"/>
-                  </wp:wrapPolygon>
-                </wp:wrapTight>
-                <wp:docPr id="13" name="Text Box 13"/>
-                <wp:cNvGraphicFramePr/>
-                <a:graphic xmlns:a="http://schemas.openxmlformats.org/drawingml/2006/main">
-                  <a:graphicData uri="http://schemas.microsoft.com/office/word/2010/wordprocessingShape">
-                    <wps:wsp>
-                      <wps:cNvSpPr txBox="1"/>
-                      <wps:spPr>
-                        <a:xfrm>
-                          <a:off x="0" y="0"/>
-                          <a:ext cx="4493895" cy="635"/>
-                        </a:xfrm>
-                        <a:prstGeom prst="rect">
-                          <a:avLst/>
-                        </a:prstGeom>
-                        <a:solidFill>
-                          <a:prstClr val="white"/>
-                        </a:solidFill>
-                        <a:ln>
-                          <a:noFill/>
-                        </a:ln>
-                      </wps:spPr>
-                      <wps:txbx>
-                        <w:txbxContent>
-                          <w:p>
-                            <w:pPr>
-                              <w:pStyle w:val="Caption"/>
-                              <w:rPr>
-                                <w:noProof/>
-                                <w:sz w:val="21"/>
-                                <w:szCs w:val="21"/>
-                              </w:rPr>
-                            </w:pPr>
-                            <w:r>
-                              <w:t xml:space="preserve">Figure </w:t>
-                            </w:r>
-                            <w:fldSimple w:instr=" SEQ Figure \* ARABIC ">
-                              <w:r>
-                                <w:rPr>
-                                  <w:noProof/>
-                                </w:rPr>
-                                <w:t>7</w:t>
-                              </w:r>
-                            </w:fldSimple>
-                            <w:r>
-                              <w:t>: datapath timing diagram</w:t>
-                            </w:r>
-                          </w:p>
-                        </w:txbxContent>
-                      </wps:txbx>
-                      <wps:bodyPr rot="0" spcFirstLastPara="0" vertOverflow="overflow" horzOverflow="overflow" vert="horz" wrap="square" lIns="0" tIns="0" rIns="0" bIns="0" numCol="1" spcCol="0" rtlCol="0" fromWordArt="0" anchor="t" anchorCtr="0" forceAA="0" compatLnSpc="1">
-                        <a:prstTxWarp prst="textNoShape">
-                          <a:avLst/>
-                        </a:prstTxWarp>
-                        <a:spAutoFit/>
-                      </wps:bodyPr>
-                    </wps:wsp>
-                  </a:graphicData>
-                </a:graphic>
-              </wp:anchor>
-            </w:drawing>
-          </mc:Choice>
-          <mc:Fallback>
-            <w:pict>
-              <v:shape w14:anchorId="5C3DA7D8" id="Text Box 13" o:spid="_x0000_s1027" type="#_x0000_t202" style="position:absolute;margin-left:0;margin-top:271.85pt;width:353.85pt;height:.05pt;z-index:-251650048;visibility:visible;mso-wrap-style:square;mso-wrap-distance-left:9pt;mso-wrap-distance-top:0;mso-wrap-distance-right:9pt;mso-wrap-distance-bottom:0;mso-position-horizontal:absolute;mso-position-horizontal-relative:text;mso-position-vertical:absolute;mso-position-vertical-relative:text;v-text-anchor:top" o:gfxdata="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" stroked="f">
-                <v:textbox style="mso-fit-shape-to-text:t" inset="0,0,0,0">
-                  <w:txbxContent>
-                    <w:p>
-                      <w:pPr>
-                        <w:pStyle w:val="Caption"/>
-                        <w:rPr>
-                          <w:noProof/>
-                          <w:sz w:val="21"/>
-                          <w:szCs w:val="21"/>
-                        </w:rPr>
-                      </w:pPr>
-                      <w:r>
-                        <w:t xml:space="preserve">Figure </w:t>
-                      </w:r>
-                      <w:fldSimple w:instr=" SEQ Figure \* ARABIC ">
-                        <w:r>
-                          <w:rPr>
-                            <w:noProof/>
-                          </w:rPr>
-                          <w:t>7</w:t>
-                        </w:r>
-                      </w:fldSimple>
-                      <w:r>
-                        <w:t>: datapath timing diagram</w:t>
-                      </w:r>
-                    </w:p>
-                  </w:txbxContent>
-                </v:textbox>
-                <w10:wrap type="tight"/>
-              </v:shape>
-            </w:pict>
-          </mc:Fallback>
-        </mc:AlternateContent>
-      </w:r>
-      <w:r>
-        <w:rPr>
-          <w:rFonts w:ascii="Inconsolata" w:hAnsi="Inconsolata"/>
-          <w:noProof/>
           <w:sz w:val="24"/>
           <w:szCs w:val="24"/>
         </w:rPr>
         <w:drawing>
-          <wp:anchor distT="0" distB="0" distL="114300" distR="114300" simplePos="0" relativeHeight="251662336" behindDoc="1" locked="0" layoutInCell="1" allowOverlap="1" wp14:anchorId="081A0F42" wp14:editId="1C6936EB">
+          <wp:anchor distT="0" distB="0" distL="114300" distR="114300" simplePos="0" relativeHeight="251662336" behindDoc="1" locked="0" layoutInCell="1" allowOverlap="1" wp14:anchorId="081A0F42" wp14:editId="48D19032">
             <wp:simplePos x="0" y="0"/>
             <wp:positionH relativeFrom="margin">
-              <wp:align>left</wp:align>
+              <wp:posOffset>-23495</wp:posOffset>
             </wp:positionH>
             <wp:positionV relativeFrom="paragraph">
-              <wp:posOffset>1899285</wp:posOffset>
+              <wp:posOffset>154685</wp:posOffset>
             </wp:positionV>
             <wp:extent cx="4493895" cy="1496060"/>
             <wp:effectExtent l="0" t="0" r="1905" b="8890"/>
@@ -4245,66 +4414,154 @@
       <w:r>
         <w:rPr>
           <w:rFonts w:ascii="Inconsolata" w:hAnsi="Inconsolata"/>
-          <w:sz w:val="24"/>
-          <w:szCs w:val="24"/>
-        </w:rPr>
-        <w:t xml:space="preserve">Above is the timing diagram of the controller module, showing each instruction being loaded an executed as instructed. By looking at </w:t>
-      </w:r>
-      <w:proofErr w:type="spellStart"/>
-      <w:r>
-        <w:rPr>
-          <w:rFonts w:ascii="Inconsolata" w:hAnsi="Inconsolata"/>
-          <w:sz w:val="24"/>
-          <w:szCs w:val="24"/>
-        </w:rPr>
-        <w:t>IR_Out</w:t>
-      </w:r>
-      <w:proofErr w:type="spellEnd"/>
-      <w:r>
-        <w:rPr>
-          <w:rFonts w:ascii="Inconsolata" w:hAnsi="Inconsolata"/>
-          <w:sz w:val="24"/>
-          <w:szCs w:val="24"/>
-        </w:rPr>
-        <w:t xml:space="preserve"> we see that the controller performs as we expected</w:t>
-      </w:r>
-      <w:r>
-        <w:rPr>
-          <w:rFonts w:ascii="Inconsolata" w:hAnsi="Inconsolata"/>
-          <w:sz w:val="24"/>
-          <w:szCs w:val="24"/>
-        </w:rPr>
-        <w:t xml:space="preserve">, as can be seen from the </w:t>
-      </w:r>
-      <w:proofErr w:type="spellStart"/>
-      <w:r>
-        <w:rPr>
-          <w:rFonts w:ascii="Inconsolata" w:hAnsi="Inconsolata"/>
-          <w:sz w:val="24"/>
-          <w:szCs w:val="24"/>
-        </w:rPr>
-        <w:t>mif</w:t>
-      </w:r>
-      <w:proofErr w:type="spellEnd"/>
-      <w:r>
-        <w:rPr>
-          <w:rFonts w:ascii="Inconsolata" w:hAnsi="Inconsolata"/>
-          <w:sz w:val="24"/>
-          <w:szCs w:val="24"/>
-        </w:rPr>
-        <w:t xml:space="preserve"> file</w:t>
-      </w:r>
-      <w:r>
-        <w:rPr>
-          <w:rFonts w:ascii="Inconsolata" w:hAnsi="Inconsolata"/>
-          <w:sz w:val="24"/>
-          <w:szCs w:val="24"/>
-        </w:rPr>
-        <w:t xml:space="preserve">. At first when testing the controller, we ran into issues of the program counter being delayed one extra clock cycle. This was fixed by changing our finite state machine operated in the control unit module. </w:t>
+          <w:noProof/>
+        </w:rPr>
+        <mc:AlternateContent>
+          <mc:Choice Requires="wps">
+            <w:drawing>
+              <wp:anchor distT="0" distB="0" distL="114300" distR="114300" simplePos="0" relativeHeight="251666432" behindDoc="1" locked="0" layoutInCell="1" allowOverlap="1" wp14:anchorId="5C3DA7D8" wp14:editId="432D78F3">
+                <wp:simplePos x="0" y="0"/>
+                <wp:positionH relativeFrom="margin">
+                  <wp:align>left</wp:align>
+                </wp:positionH>
+                <wp:positionV relativeFrom="paragraph">
+                  <wp:posOffset>1750258</wp:posOffset>
+                </wp:positionV>
+                <wp:extent cx="4493895" cy="635"/>
+                <wp:effectExtent l="0" t="0" r="1905" b="3175"/>
+                <wp:wrapTight wrapText="bothSides">
+                  <wp:wrapPolygon edited="0">
+                    <wp:start x="0" y="0"/>
+                    <wp:lineTo x="0" y="20079"/>
+                    <wp:lineTo x="21518" y="20079"/>
+                    <wp:lineTo x="21518" y="0"/>
+                    <wp:lineTo x="0" y="0"/>
+                  </wp:wrapPolygon>
+                </wp:wrapTight>
+                <wp:docPr id="13" name="Text Box 13"/>
+                <wp:cNvGraphicFramePr/>
+                <a:graphic xmlns:a="http://schemas.openxmlformats.org/drawingml/2006/main">
+                  <a:graphicData uri="http://schemas.microsoft.com/office/word/2010/wordprocessingShape">
+                    <wps:wsp>
+                      <wps:cNvSpPr txBox="1"/>
+                      <wps:spPr>
+                        <a:xfrm>
+                          <a:off x="0" y="0"/>
+                          <a:ext cx="4493895" cy="635"/>
+                        </a:xfrm>
+                        <a:prstGeom prst="rect">
+                          <a:avLst/>
+                        </a:prstGeom>
+                        <a:solidFill>
+                          <a:prstClr val="white"/>
+                        </a:solidFill>
+                        <a:ln>
+                          <a:noFill/>
+                        </a:ln>
+                      </wps:spPr>
+                      <wps:txbx>
+                        <w:txbxContent>
+                          <w:p>
+                            <w:pPr>
+                              <w:pStyle w:val="Caption"/>
+                              <w:rPr>
+                                <w:noProof/>
+                                <w:sz w:val="21"/>
+                                <w:szCs w:val="21"/>
+                              </w:rPr>
+                            </w:pPr>
+                            <w:r>
+                              <w:t xml:space="preserve">Figure </w:t>
+                            </w:r>
+                            <w:fldSimple w:instr=" SEQ Figure \* ARABIC ">
+                              <w:r>
+                                <w:rPr>
+                                  <w:noProof/>
+                                </w:rPr>
+                                <w:t>7</w:t>
+                              </w:r>
+                            </w:fldSimple>
+                            <w:r>
+                              <w:t>: datapath timing diagram</w:t>
+                            </w:r>
+                            <w:r>
+                              <w:t xml:space="preserve"> &amp; memory </w:t>
+                            </w:r>
+                            <w:proofErr w:type="spellStart"/>
+                            <w:r>
+                              <w:t>mif</w:t>
+                            </w:r>
+                            <w:proofErr w:type="spellEnd"/>
+                            <w:r>
+                              <w:t xml:space="preserve"> file</w:t>
+                            </w:r>
+                          </w:p>
+                        </w:txbxContent>
+                      </wps:txbx>
+                      <wps:bodyPr rot="0" spcFirstLastPara="0" vertOverflow="overflow" horzOverflow="overflow" vert="horz" wrap="square" lIns="0" tIns="0" rIns="0" bIns="0" numCol="1" spcCol="0" rtlCol="0" fromWordArt="0" anchor="t" anchorCtr="0" forceAA="0" compatLnSpc="1">
+                        <a:prstTxWarp prst="textNoShape">
+                          <a:avLst/>
+                        </a:prstTxWarp>
+                        <a:spAutoFit/>
+                      </wps:bodyPr>
+                    </wps:wsp>
+                  </a:graphicData>
+                </a:graphic>
+              </wp:anchor>
+            </w:drawing>
+          </mc:Choice>
+          <mc:Fallback>
+            <w:pict>
+              <v:shape w14:anchorId="5C3DA7D8" id="Text Box 13" o:spid="_x0000_s1027" type="#_x0000_t202" style="position:absolute;margin-left:0;margin-top:137.8pt;width:353.85pt;height:.05pt;z-index:-251650048;visibility:visible;mso-wrap-style:square;mso-wrap-distance-left:9pt;mso-wrap-distance-top:0;mso-wrap-distance-right:9pt;mso-wrap-distance-bottom:0;mso-position-horizontal:left;mso-position-horizontal-relative:margin;mso-position-vertical:absolute;mso-position-vertical-relative:text;v-text-anchor:top" o:gfxdata="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" stroked="f">
+                <v:textbox style="mso-fit-shape-to-text:t" inset="0,0,0,0">
+                  <w:txbxContent>
+                    <w:p>
+                      <w:pPr>
+                        <w:pStyle w:val="Caption"/>
+                        <w:rPr>
+                          <w:noProof/>
+                          <w:sz w:val="21"/>
+                          <w:szCs w:val="21"/>
+                        </w:rPr>
+                      </w:pPr>
+                      <w:r>
+                        <w:t xml:space="preserve">Figure </w:t>
+                      </w:r>
+                      <w:fldSimple w:instr=" SEQ Figure \* ARABIC ">
+                        <w:r>
+                          <w:rPr>
+                            <w:noProof/>
+                          </w:rPr>
+                          <w:t>7</w:t>
+                        </w:r>
+                      </w:fldSimple>
+                      <w:r>
+                        <w:t>: datapath timing diagram</w:t>
+                      </w:r>
+                      <w:r>
+                        <w:t xml:space="preserve"> &amp; memory </w:t>
+                      </w:r>
+                      <w:proofErr w:type="spellStart"/>
+                      <w:r>
+                        <w:t>mif</w:t>
+                      </w:r>
+                      <w:proofErr w:type="spellEnd"/>
+                      <w:r>
+                        <w:t xml:space="preserve"> file</w:t>
+                      </w:r>
+                    </w:p>
+                  </w:txbxContent>
+                </v:textbox>
+                <w10:wrap type="tight" anchorx="margin"/>
+              </v:shape>
+            </w:pict>
+          </mc:Fallback>
+        </mc:AlternateContent>
       </w:r>
     </w:p>
     <w:p>
       <w:pPr>
+        <w:spacing w:line="360" w:lineRule="auto"/>
         <w:rPr>
           <w:rFonts w:ascii="Inconsolata" w:hAnsi="Inconsolata"/>
           <w:sz w:val="24"/>
@@ -4314,6 +4571,7 @@
     </w:p>
     <w:p>
       <w:pPr>
+        <w:spacing w:line="360" w:lineRule="auto"/>
         <w:rPr>
           <w:rFonts w:ascii="Inconsolata" w:hAnsi="Inconsolata"/>
           <w:sz w:val="24"/>
@@ -4376,7 +4634,25 @@
           <w:sz w:val="24"/>
           <w:szCs w:val="24"/>
         </w:rPr>
-        <w:t xml:space="preserve"> Writing the testbench for the datapath took a stretch of thinking as the module is so simple that it’s hard to write a test for such a simple system.</w:t>
+        <w:t xml:space="preserve"> </w:t>
+      </w:r>
+    </w:p>
+    <w:p>
+      <w:pPr>
+        <w:spacing w:line="360" w:lineRule="auto"/>
+        <w:rPr>
+          <w:rFonts w:ascii="Inconsolata" w:hAnsi="Inconsolata"/>
+          <w:sz w:val="24"/>
+          <w:szCs w:val="24"/>
+        </w:rPr>
+      </w:pPr>
+      <w:r>
+        <w:rPr>
+          <w:rFonts w:ascii="Inconsolata" w:hAnsi="Inconsolata"/>
+          <w:sz w:val="24"/>
+          <w:szCs w:val="24"/>
+        </w:rPr>
+        <w:t>Writing the testbench for the datapath took a stretch of thinking as the module is so simple that it’s hard to write a test for such a simple system.</w:t>
       </w:r>
       <w:r>
         <w:rPr>
@@ -4398,6 +4674,10 @@
     <w:p>
       <w:pPr>
         <w:keepNext/>
+        <w:spacing w:line="360" w:lineRule="auto"/>
+        <w:rPr>
+          <w:rFonts w:ascii="Inconsolata" w:hAnsi="Inconsolata"/>
+        </w:rPr>
       </w:pPr>
       <w:r>
         <w:rPr>
@@ -4406,7 +4686,6 @@
           <w:sz w:val="24"/>
           <w:szCs w:val="24"/>
         </w:rPr>
-        <w:lastRenderedPageBreak/>
         <w:drawing>
           <wp:inline distT="0" distB="0" distL="0" distR="0" wp14:anchorId="43DAB365" wp14:editId="3CC9C117">
             <wp:extent cx="5943600" cy="1216025"/>
@@ -4453,6 +4732,7 @@
     <w:p>
       <w:pPr>
         <w:pStyle w:val="Caption"/>
+        <w:spacing w:line="360" w:lineRule="auto"/>
         <w:rPr>
           <w:rFonts w:ascii="Inconsolata" w:hAnsi="Inconsolata"/>
           <w:sz w:val="24"/>
@@ -4460,22 +4740,52 @@
         </w:rPr>
       </w:pPr>
       <w:r>
+        <w:rPr>
+          <w:rFonts w:ascii="Inconsolata" w:hAnsi="Inconsolata"/>
+        </w:rPr>
         <w:t xml:space="preserve">Figure </w:t>
       </w:r>
-      <w:fldSimple w:instr=" SEQ Figure \* ARABIC ">
-        <w:r>
-          <w:rPr>
-            <w:noProof/>
-          </w:rPr>
-          <w:t>8</w:t>
-        </w:r>
-      </w:fldSimple>
-      <w:r>
+      <w:r>
+        <w:rPr>
+          <w:rFonts w:ascii="Inconsolata" w:hAnsi="Inconsolata"/>
+        </w:rPr>
+        <w:fldChar w:fldCharType="begin"/>
+      </w:r>
+      <w:r>
+        <w:rPr>
+          <w:rFonts w:ascii="Inconsolata" w:hAnsi="Inconsolata"/>
+        </w:rPr>
+        <w:instrText xml:space="preserve"> SEQ Figure \* ARABIC </w:instrText>
+      </w:r>
+      <w:r>
+        <w:rPr>
+          <w:rFonts w:ascii="Inconsolata" w:hAnsi="Inconsolata"/>
+        </w:rPr>
+        <w:fldChar w:fldCharType="separate"/>
+      </w:r>
+      <w:r>
+        <w:rPr>
+          <w:rFonts w:ascii="Inconsolata" w:hAnsi="Inconsolata"/>
+          <w:noProof/>
+        </w:rPr>
+        <w:t>8</w:t>
+      </w:r>
+      <w:r>
+        <w:rPr>
+          <w:rFonts w:ascii="Inconsolata" w:hAnsi="Inconsolata"/>
+        </w:rPr>
+        <w:fldChar w:fldCharType="end"/>
+      </w:r>
+      <w:r>
+        <w:rPr>
+          <w:rFonts w:ascii="Inconsolata" w:hAnsi="Inconsolata"/>
+        </w:rPr>
         <w:t>: control unit (finite state machine) timing diagram</w:t>
       </w:r>
     </w:p>
     <w:p>
       <w:pPr>
+        <w:spacing w:line="360" w:lineRule="auto"/>
         <w:rPr>
           <w:rFonts w:ascii="Inconsolata" w:hAnsi="Inconsolata"/>
           <w:sz w:val="24"/>
@@ -4488,17 +4798,194 @@
           <w:sz w:val="24"/>
           <w:szCs w:val="24"/>
         </w:rPr>
-        <w:t xml:space="preserve">Writing the testbench was also not a simple affair even though the ALU itself was quite simple. We checked for signed and unsigned bit under and overflow and as such had to write a testbench that tested for such </w:t>
-      </w:r>
-      <w:bookmarkStart w:id="0" w:name="_GoBack"/>
-      <w:bookmarkEnd w:id="0"/>
+        <w:t xml:space="preserve">Writing the testbench was also not a simple affair even though the ALU itself was quite simple. </w:t>
+      </w:r>
+      <w:r>
+        <w:rPr>
+          <w:rFonts w:ascii="Inconsolata" w:hAnsi="Inconsolata"/>
+          <w:sz w:val="24"/>
+          <w:szCs w:val="24"/>
+        </w:rPr>
+        <w:t>We</w:t>
+      </w:r>
+      <w:r>
+        <w:rPr>
+          <w:rFonts w:ascii="Inconsolata" w:hAnsi="Inconsolata"/>
+          <w:sz w:val="24"/>
+          <w:szCs w:val="24"/>
+        </w:rPr>
+        <w:t xml:space="preserve"> checked for signed and unsigned bit under and overflow and as such had to write a testbench that tested for such</w:t>
+      </w:r>
+      <w:r>
+        <w:rPr>
+          <w:rFonts w:ascii="Inconsolata" w:hAnsi="Inconsolata"/>
+          <w:sz w:val="24"/>
+          <w:szCs w:val="24"/>
+        </w:rPr>
+        <w:t>.</w:t>
+      </w:r>
+      <w:r>
+        <w:rPr>
+          <w:rFonts w:ascii="Inconsolata" w:hAnsi="Inconsolata"/>
+          <w:sz w:val="24"/>
+          <w:szCs w:val="24"/>
+        </w:rPr>
+        <w:t xml:space="preserve"> </w:t>
+      </w:r>
+      <w:r>
+        <w:rPr>
+          <w:rFonts w:ascii="Inconsolata" w:hAnsi="Inconsolata"/>
+          <w:sz w:val="24"/>
+          <w:szCs w:val="24"/>
+        </w:rPr>
+        <w:t xml:space="preserve">Extensive use of casting was used, which we were new to in </w:t>
+      </w:r>
+      <w:proofErr w:type="spellStart"/>
+      <w:r>
+        <w:rPr>
+          <w:rFonts w:ascii="Inconsolata" w:hAnsi="Inconsolata"/>
+          <w:sz w:val="24"/>
+          <w:szCs w:val="24"/>
+        </w:rPr>
+        <w:t>SystemVerilog</w:t>
+      </w:r>
+      <w:proofErr w:type="spellEnd"/>
+      <w:r>
+        <w:rPr>
+          <w:rFonts w:ascii="Inconsolata" w:hAnsi="Inconsolata"/>
+          <w:sz w:val="24"/>
+          <w:szCs w:val="24"/>
+        </w:rPr>
+        <w:t xml:space="preserve">. When developing </w:t>
+      </w:r>
+      <w:r>
+        <w:rPr>
+          <w:rFonts w:ascii="Inconsolata" w:hAnsi="Inconsolata"/>
+          <w:sz w:val="24"/>
+          <w:szCs w:val="24"/>
+        </w:rPr>
+        <w:t xml:space="preserve">processors for small embedded devices </w:t>
+      </w:r>
+      <w:r>
+        <w:rPr>
+          <w:rFonts w:ascii="Inconsolata" w:hAnsi="Inconsolata"/>
+          <w:sz w:val="24"/>
+          <w:szCs w:val="24"/>
+        </w:rPr>
+        <w:t xml:space="preserve">type conversions are a waste of processor time and as such conversion between signed and unsigned should be </w:t>
+      </w:r>
+      <w:r>
+        <w:rPr>
+          <w:rFonts w:ascii="Inconsolata" w:hAnsi="Inconsolata"/>
+          <w:sz w:val="24"/>
+          <w:szCs w:val="24"/>
+        </w:rPr>
+        <w:lastRenderedPageBreak/>
+        <w:t>avoided as much as possible</w:t>
+      </w:r>
+      <w:sdt>
+        <w:sdtPr>
+          <w:rPr>
+            <w:rFonts w:ascii="Inconsolata" w:hAnsi="Inconsolata"/>
+            <w:sz w:val="24"/>
+            <w:szCs w:val="24"/>
+          </w:rPr>
+          <w:id w:val="1403793773"/>
+          <w:citation/>
+        </w:sdtPr>
+        <w:sdtContent>
+          <w:r>
+            <w:rPr>
+              <w:rFonts w:ascii="Inconsolata" w:hAnsi="Inconsolata"/>
+              <w:sz w:val="24"/>
+              <w:szCs w:val="24"/>
+            </w:rPr>
+            <w:fldChar w:fldCharType="begin"/>
+          </w:r>
+          <w:r>
+            <w:rPr>
+              <w:rFonts w:ascii="Inconsolata" w:hAnsi="Inconsolata"/>
+              <w:sz w:val="24"/>
+              <w:szCs w:val="24"/>
+            </w:rPr>
+            <w:instrText xml:space="preserve">CITATION Whi11 \p 240 \l 1033 </w:instrText>
+          </w:r>
+          <w:r>
+            <w:rPr>
+              <w:rFonts w:ascii="Inconsolata" w:hAnsi="Inconsolata"/>
+              <w:sz w:val="24"/>
+              <w:szCs w:val="24"/>
+            </w:rPr>
+            <w:fldChar w:fldCharType="separate"/>
+          </w:r>
+          <w:r>
+            <w:rPr>
+              <w:rFonts w:ascii="Inconsolata" w:hAnsi="Inconsolata"/>
+              <w:noProof/>
+              <w:sz w:val="24"/>
+              <w:szCs w:val="24"/>
+            </w:rPr>
+            <w:t xml:space="preserve"> (White 2011, 240)</w:t>
+          </w:r>
+          <w:r>
+            <w:rPr>
+              <w:rFonts w:ascii="Inconsolata" w:hAnsi="Inconsolata"/>
+              <w:sz w:val="24"/>
+              <w:szCs w:val="24"/>
+            </w:rPr>
+            <w:fldChar w:fldCharType="end"/>
+          </w:r>
+        </w:sdtContent>
+      </w:sdt>
+      <w:r>
+        <w:rPr>
+          <w:rFonts w:ascii="Inconsolata" w:hAnsi="Inconsolata"/>
+          <w:sz w:val="24"/>
+          <w:szCs w:val="24"/>
+        </w:rPr>
+        <w:t>.</w:t>
+      </w:r>
+      <w:r>
+        <w:rPr>
+          <w:rFonts w:ascii="Inconsolata" w:hAnsi="Inconsolata"/>
+          <w:sz w:val="24"/>
+          <w:szCs w:val="24"/>
+        </w:rPr>
+        <w:t xml:space="preserve"> The ALU testbench output exactly what we wanted it to.</w:t>
+      </w:r>
     </w:p>
     <w:p>
       <w:pPr>
-        <w:rPr>
-          <w:rFonts w:ascii="Inconsolata" w:hAnsi="Inconsolata"/>
-          <w:sz w:val="24"/>
-          <w:szCs w:val="24"/>
+        <w:spacing w:line="360" w:lineRule="auto"/>
+        <w:rPr>
+          <w:rFonts w:ascii="Inconsolata" w:hAnsi="Inconsolata"/>
+          <w:sz w:val="24"/>
+          <w:szCs w:val="24"/>
+        </w:rPr>
+      </w:pPr>
+      <w:r>
+        <w:rPr>
+          <w:rFonts w:ascii="Inconsolata" w:hAnsi="Inconsolata"/>
+          <w:sz w:val="24"/>
+          <w:szCs w:val="24"/>
+        </w:rPr>
+        <w:t>For the two main operations asked of us in this assignment, addition and subtraction, the two’s complement addition is performed. The sum and difference are stored in the destination operand. The contents of the source operand are not affected.</w:t>
+      </w:r>
+      <w:r>
+        <w:rPr>
+          <w:rFonts w:ascii="Inconsolata" w:hAnsi="Inconsolata"/>
+          <w:sz w:val="24"/>
+          <w:szCs w:val="24"/>
+        </w:rPr>
+        <w:t xml:space="preserve"> For testing purposes, we kept the bit width to two. </w:t>
+      </w:r>
+    </w:p>
+    <w:p>
+      <w:pPr>
+        <w:keepNext/>
+        <w:spacing w:line="360" w:lineRule="auto"/>
+        <w:rPr>
+          <w:rFonts w:ascii="Inconsolata" w:hAnsi="Inconsolata"/>
         </w:rPr>
       </w:pPr>
       <w:r>
@@ -4550,6 +5037,1678 @@
           </wp:inline>
         </w:drawing>
       </w:r>
+    </w:p>
+    <w:p>
+      <w:pPr>
+        <w:pStyle w:val="Caption"/>
+        <w:spacing w:line="360" w:lineRule="auto"/>
+        <w:rPr>
+          <w:rFonts w:ascii="Inconsolata" w:hAnsi="Inconsolata"/>
+          <w:sz w:val="24"/>
+          <w:szCs w:val="24"/>
+        </w:rPr>
+      </w:pPr>
+      <w:r>
+        <w:rPr>
+          <w:rFonts w:ascii="Inconsolata" w:hAnsi="Inconsolata"/>
+        </w:rPr>
+        <w:t xml:space="preserve">Figure </w:t>
+      </w:r>
+      <w:r>
+        <w:rPr>
+          <w:rFonts w:ascii="Inconsolata" w:hAnsi="Inconsolata"/>
+        </w:rPr>
+        <w:fldChar w:fldCharType="begin"/>
+      </w:r>
+      <w:r>
+        <w:rPr>
+          <w:rFonts w:ascii="Inconsolata" w:hAnsi="Inconsolata"/>
+        </w:rPr>
+        <w:instrText xml:space="preserve"> SEQ Figure \* ARABIC </w:instrText>
+      </w:r>
+      <w:r>
+        <w:rPr>
+          <w:rFonts w:ascii="Inconsolata" w:hAnsi="Inconsolata"/>
+        </w:rPr>
+        <w:fldChar w:fldCharType="separate"/>
+      </w:r>
+      <w:r>
+        <w:rPr>
+          <w:rFonts w:ascii="Inconsolata" w:hAnsi="Inconsolata"/>
+          <w:noProof/>
+        </w:rPr>
+        <w:t>9</w:t>
+      </w:r>
+      <w:r>
+        <w:rPr>
+          <w:rFonts w:ascii="Inconsolata" w:hAnsi="Inconsolata"/>
+        </w:rPr>
+        <w:fldChar w:fldCharType="end"/>
+      </w:r>
+      <w:r>
+        <w:rPr>
+          <w:rFonts w:ascii="Inconsolata" w:hAnsi="Inconsolata"/>
+        </w:rPr>
+        <w:t>: ALU timing diagram</w:t>
+      </w:r>
+    </w:p>
+    <w:p>
+      <w:pPr>
+        <w:spacing w:line="360" w:lineRule="auto"/>
+        <w:rPr>
+          <w:rFonts w:ascii="Inconsolata" w:hAnsi="Inconsolata"/>
+          <w:sz w:val="24"/>
+          <w:szCs w:val="24"/>
+        </w:rPr>
+      </w:pPr>
+      <w:r>
+        <w:rPr>
+          <w:rFonts w:ascii="Inconsolata" w:hAnsi="Inconsolata"/>
+          <w:sz w:val="24"/>
+          <w:szCs w:val="24"/>
+        </w:rPr>
+        <w:t>We developed more processes for our ALU than we were asked to, including a barrel shifter. Barrel shifters are unique to ARM processors, and it is used to generate shift operations and immediate operands</w:t>
+      </w:r>
+      <w:r>
+        <w:rPr>
+          <w:rFonts w:ascii="Inconsolata" w:hAnsi="Inconsolata"/>
+          <w:sz w:val="24"/>
+          <w:szCs w:val="24"/>
+        </w:rPr>
+        <w:t>. The ARM processor has no shift instructions</w:t>
+      </w:r>
+      <w:sdt>
+        <w:sdtPr>
+          <w:rPr>
+            <w:rFonts w:ascii="Inconsolata" w:hAnsi="Inconsolata"/>
+            <w:sz w:val="24"/>
+            <w:szCs w:val="24"/>
+          </w:rPr>
+          <w:id w:val="313071324"/>
+          <w:citation/>
+        </w:sdtPr>
+        <w:sdtContent>
+          <w:r>
+            <w:rPr>
+              <w:rFonts w:ascii="Inconsolata" w:hAnsi="Inconsolata"/>
+              <w:sz w:val="24"/>
+              <w:szCs w:val="24"/>
+            </w:rPr>
+            <w:fldChar w:fldCharType="begin"/>
+          </w:r>
+          <w:r>
+            <w:rPr>
+              <w:rFonts w:ascii="Inconsolata" w:hAnsi="Inconsolata"/>
+              <w:sz w:val="24"/>
+              <w:szCs w:val="24"/>
+            </w:rPr>
+            <w:instrText xml:space="preserve">CITATION Wan17 \p 13 \l 1033 </w:instrText>
+          </w:r>
+          <w:r>
+            <w:rPr>
+              <w:rFonts w:ascii="Inconsolata" w:hAnsi="Inconsolata"/>
+              <w:sz w:val="24"/>
+              <w:szCs w:val="24"/>
+            </w:rPr>
+            <w:fldChar w:fldCharType="separate"/>
+          </w:r>
+          <w:r>
+            <w:rPr>
+              <w:rFonts w:ascii="Inconsolata" w:hAnsi="Inconsolata"/>
+              <w:noProof/>
+              <w:sz w:val="24"/>
+              <w:szCs w:val="24"/>
+            </w:rPr>
+            <w:t xml:space="preserve"> (Wang 2017, 13)</w:t>
+          </w:r>
+          <w:r>
+            <w:rPr>
+              <w:rFonts w:ascii="Inconsolata" w:hAnsi="Inconsolata"/>
+              <w:sz w:val="24"/>
+              <w:szCs w:val="24"/>
+            </w:rPr>
+            <w:fldChar w:fldCharType="end"/>
+          </w:r>
+        </w:sdtContent>
+      </w:sdt>
+      <w:r>
+        <w:rPr>
+          <w:rFonts w:ascii="Inconsolata" w:hAnsi="Inconsolata"/>
+          <w:sz w:val="24"/>
+          <w:szCs w:val="24"/>
+        </w:rPr>
+        <w:t>. Instead it uses a barrel shifter, which performs shifts in conjunction with other instructions</w:t>
+      </w:r>
+      <w:sdt>
+        <w:sdtPr>
+          <w:rPr>
+            <w:rFonts w:ascii="Inconsolata" w:hAnsi="Inconsolata"/>
+            <w:sz w:val="24"/>
+            <w:szCs w:val="24"/>
+          </w:rPr>
+          <w:id w:val="2122877809"/>
+          <w:citation/>
+        </w:sdtPr>
+        <w:sdtContent>
+          <w:r>
+            <w:rPr>
+              <w:rFonts w:ascii="Inconsolata" w:hAnsi="Inconsolata"/>
+              <w:sz w:val="24"/>
+              <w:szCs w:val="24"/>
+            </w:rPr>
+            <w:fldChar w:fldCharType="begin"/>
+          </w:r>
+          <w:r>
+            <w:rPr>
+              <w:rFonts w:ascii="Inconsolata" w:hAnsi="Inconsolata"/>
+              <w:sz w:val="24"/>
+              <w:szCs w:val="24"/>
+            </w:rPr>
+            <w:instrText xml:space="preserve">CITATION Wan17 \p 13 \l 1033 </w:instrText>
+          </w:r>
+          <w:r>
+            <w:rPr>
+              <w:rFonts w:ascii="Inconsolata" w:hAnsi="Inconsolata"/>
+              <w:sz w:val="24"/>
+              <w:szCs w:val="24"/>
+            </w:rPr>
+            <w:fldChar w:fldCharType="separate"/>
+          </w:r>
+          <w:r>
+            <w:rPr>
+              <w:rFonts w:ascii="Inconsolata" w:hAnsi="Inconsolata"/>
+              <w:noProof/>
+              <w:sz w:val="24"/>
+              <w:szCs w:val="24"/>
+            </w:rPr>
+            <w:t xml:space="preserve"> (Wang 2017, 13)</w:t>
+          </w:r>
+          <w:r>
+            <w:rPr>
+              <w:rFonts w:ascii="Inconsolata" w:hAnsi="Inconsolata"/>
+              <w:sz w:val="24"/>
+              <w:szCs w:val="24"/>
+            </w:rPr>
+            <w:fldChar w:fldCharType="end"/>
+          </w:r>
+        </w:sdtContent>
+      </w:sdt>
+      <w:r>
+        <w:rPr>
+          <w:rFonts w:ascii="Inconsolata" w:hAnsi="Inconsolata"/>
+          <w:sz w:val="24"/>
+          <w:szCs w:val="24"/>
+        </w:rPr>
+        <w:t xml:space="preserve">. Our barrel shifter works in a similar way to that of what is inside the ARM processor. </w:t>
+      </w:r>
+    </w:p>
+    <w:p>
+      <w:pPr>
+        <w:spacing w:line="360" w:lineRule="auto"/>
+        <w:rPr>
+          <w:rFonts w:ascii="Inconsolata" w:hAnsi="Inconsolata"/>
+          <w:sz w:val="24"/>
+          <w:szCs w:val="24"/>
+        </w:rPr>
+      </w:pPr>
+      <w:r>
+        <w:rPr>
+          <w:rFonts w:ascii="Inconsolata" w:hAnsi="Inconsolata"/>
+          <w:sz w:val="24"/>
+          <w:szCs w:val="24"/>
+        </w:rPr>
+        <w:t>Our integers are half the size of that in ARM processors, but it operates on the same principle</w:t>
+      </w:r>
+      <w:r>
+        <w:rPr>
+          <w:rFonts w:ascii="Inconsolata" w:hAnsi="Inconsolata"/>
+          <w:sz w:val="24"/>
+          <w:szCs w:val="24"/>
+        </w:rPr>
+        <w:t>. We do not use the instruction stream as data which presents problems if we were ever to use immediate values in the instructions</w:t>
+      </w:r>
+      <w:sdt>
+        <w:sdtPr>
+          <w:rPr>
+            <w:rFonts w:ascii="Inconsolata" w:hAnsi="Inconsolata"/>
+            <w:sz w:val="24"/>
+            <w:szCs w:val="24"/>
+          </w:rPr>
+          <w:id w:val="167611064"/>
+          <w:citation/>
+        </w:sdtPr>
+        <w:sdtContent>
+          <w:r>
+            <w:rPr>
+              <w:rFonts w:ascii="Inconsolata" w:hAnsi="Inconsolata"/>
+              <w:sz w:val="24"/>
+              <w:szCs w:val="24"/>
+            </w:rPr>
+            <w:fldChar w:fldCharType="begin"/>
+          </w:r>
+          <w:r>
+            <w:rPr>
+              <w:rFonts w:ascii="Inconsolata" w:hAnsi="Inconsolata"/>
+              <w:sz w:val="24"/>
+              <w:szCs w:val="24"/>
+            </w:rPr>
+            <w:instrText xml:space="preserve">CITATION Wan17 \p 13 \l 1033 </w:instrText>
+          </w:r>
+          <w:r>
+            <w:rPr>
+              <w:rFonts w:ascii="Inconsolata" w:hAnsi="Inconsolata"/>
+              <w:sz w:val="24"/>
+              <w:szCs w:val="24"/>
+            </w:rPr>
+            <w:fldChar w:fldCharType="separate"/>
+          </w:r>
+          <w:r>
+            <w:rPr>
+              <w:rFonts w:ascii="Inconsolata" w:hAnsi="Inconsolata"/>
+              <w:noProof/>
+              <w:sz w:val="24"/>
+              <w:szCs w:val="24"/>
+            </w:rPr>
+            <w:t xml:space="preserve"> (Wang 2017, 13)</w:t>
+          </w:r>
+          <w:r>
+            <w:rPr>
+              <w:rFonts w:ascii="Inconsolata" w:hAnsi="Inconsolata"/>
+              <w:sz w:val="24"/>
+              <w:szCs w:val="24"/>
+            </w:rPr>
+            <w:fldChar w:fldCharType="end"/>
+          </w:r>
+        </w:sdtContent>
+      </w:sdt>
+      <w:r>
+        <w:rPr>
+          <w:rFonts w:ascii="Inconsolata" w:hAnsi="Inconsolata"/>
+          <w:sz w:val="24"/>
+          <w:szCs w:val="24"/>
+        </w:rPr>
+        <w:t>.</w:t>
+      </w:r>
+    </w:p>
+    <w:p>
+      <w:pPr>
+        <w:keepNext/>
+        <w:spacing w:line="360" w:lineRule="auto"/>
+        <w:rPr>
+          <w:rFonts w:ascii="Inconsolata" w:hAnsi="Inconsolata"/>
+        </w:rPr>
+      </w:pPr>
+      <w:r>
+        <w:rPr>
+          <w:rFonts w:ascii="Inconsolata" w:hAnsi="Inconsolata"/>
+          <w:noProof/>
+          <w:sz w:val="24"/>
+          <w:szCs w:val="24"/>
+        </w:rPr>
+        <w:drawing>
+          <wp:inline distT="0" distB="0" distL="0" distR="0" wp14:anchorId="608DC084" wp14:editId="2373DB33">
+            <wp:extent cx="5208053" cy="1705971"/>
+            <wp:effectExtent l="0" t="0" r="0" b="8890"/>
+            <wp:docPr id="16" name="Picture 16"/>
+            <wp:cNvGraphicFramePr>
+              <a:graphicFrameLocks xmlns:a="http://schemas.openxmlformats.org/drawingml/2006/main" noChangeAspect="1"/>
+            </wp:cNvGraphicFramePr>
+            <a:graphic xmlns:a="http://schemas.openxmlformats.org/drawingml/2006/main">
+              <a:graphicData uri="http://schemas.openxmlformats.org/drawingml/2006/picture">
+                <pic:pic xmlns:pic="http://schemas.openxmlformats.org/drawingml/2006/picture">
+                  <pic:nvPicPr>
+                    <pic:cNvPr id="16" name="Screenshot_shifter_crop.png"/>
+                    <pic:cNvPicPr/>
+                  </pic:nvPicPr>
+                  <pic:blipFill>
+                    <a:blip r:embed="rId15">
+                      <a:extLst>
+                        <a:ext uri="{28A0092B-C50C-407E-A947-70E740481C1C}">
+                          <a14:useLocalDpi xmlns:a14="http://schemas.microsoft.com/office/drawing/2010/main" val="0"/>
+                        </a:ext>
+                      </a:extLst>
+                    </a:blip>
+                    <a:stretch>
+                      <a:fillRect/>
+                    </a:stretch>
+                  </pic:blipFill>
+                  <pic:spPr>
+                    <a:xfrm>
+                      <a:off x="0" y="0"/>
+                      <a:ext cx="5311636" cy="1739901"/>
+                    </a:xfrm>
+                    <a:prstGeom prst="rect">
+                      <a:avLst/>
+                    </a:prstGeom>
+                  </pic:spPr>
+                </pic:pic>
+              </a:graphicData>
+            </a:graphic>
+          </wp:inline>
+        </w:drawing>
+      </w:r>
+    </w:p>
+    <w:p>
+      <w:pPr>
+        <w:pStyle w:val="Caption"/>
+        <w:spacing w:line="360" w:lineRule="auto"/>
+        <w:rPr>
+          <w:rFonts w:ascii="Inconsolata" w:hAnsi="Inconsolata"/>
+        </w:rPr>
+      </w:pPr>
+      <w:r>
+        <w:rPr>
+          <w:rFonts w:ascii="Inconsolata" w:hAnsi="Inconsolata"/>
+        </w:rPr>
+        <w:t xml:space="preserve">Figure </w:t>
+      </w:r>
+      <w:r>
+        <w:rPr>
+          <w:rFonts w:ascii="Inconsolata" w:hAnsi="Inconsolata"/>
+        </w:rPr>
+        <w:fldChar w:fldCharType="begin"/>
+      </w:r>
+      <w:r>
+        <w:rPr>
+          <w:rFonts w:ascii="Inconsolata" w:hAnsi="Inconsolata"/>
+        </w:rPr>
+        <w:instrText xml:space="preserve"> SEQ Figure \* ARABIC </w:instrText>
+      </w:r>
+      <w:r>
+        <w:rPr>
+          <w:rFonts w:ascii="Inconsolata" w:hAnsi="Inconsolata"/>
+        </w:rPr>
+        <w:fldChar w:fldCharType="separate"/>
+      </w:r>
+      <w:r>
+        <w:rPr>
+          <w:rFonts w:ascii="Inconsolata" w:hAnsi="Inconsolata"/>
+          <w:noProof/>
+        </w:rPr>
+        <w:t>10</w:t>
+      </w:r>
+      <w:r>
+        <w:rPr>
+          <w:rFonts w:ascii="Inconsolata" w:hAnsi="Inconsolata"/>
+        </w:rPr>
+        <w:fldChar w:fldCharType="end"/>
+      </w:r>
+      <w:r>
+        <w:rPr>
+          <w:rFonts w:ascii="Inconsolata" w:hAnsi="Inconsolata"/>
+        </w:rPr>
+        <w:t>: timing diagram for the barrel shifter</w:t>
+      </w:r>
+    </w:p>
+    <w:p>
+      <w:pPr>
+        <w:spacing w:line="360" w:lineRule="auto"/>
+        <w:rPr>
+          <w:rStyle w:val="IntenseEmphasis"/>
+          <w:rFonts w:ascii="Inconsolata" w:hAnsi="Inconsolata"/>
+          <w:sz w:val="28"/>
+          <w:szCs w:val="28"/>
+        </w:rPr>
+      </w:pPr>
+      <w:r>
+        <w:rPr>
+          <w:rStyle w:val="IntenseEmphasis"/>
+          <w:rFonts w:ascii="Inconsolata" w:hAnsi="Inconsolata"/>
+          <w:sz w:val="28"/>
+          <w:szCs w:val="28"/>
+        </w:rPr>
+        <w:lastRenderedPageBreak/>
+        <w:t>Experimental Results:</w:t>
+      </w:r>
+    </w:p>
+    <w:p>
+      <w:pPr>
+        <w:keepNext/>
+        <w:spacing w:line="360" w:lineRule="auto"/>
+        <w:rPr>
+          <w:rFonts w:ascii="Inconsolata" w:hAnsi="Inconsolata"/>
+        </w:rPr>
+      </w:pPr>
+      <w:r>
+        <w:rPr>
+          <w:rFonts w:ascii="Inconsolata" w:hAnsi="Inconsolata"/>
+          <w:bCs/>
+          <w:iCs/>
+          <w:noProof/>
+          <w:sz w:val="24"/>
+          <w:szCs w:val="24"/>
+        </w:rPr>
+        <w:drawing>
+          <wp:inline distT="0" distB="0" distL="0" distR="0" wp14:anchorId="204A37BD" wp14:editId="22EF28E8">
+            <wp:extent cx="5943600" cy="2324735"/>
+            <wp:effectExtent l="0" t="0" r="0" b="0"/>
+            <wp:docPr id="19" name="Picture 19"/>
+            <wp:cNvGraphicFramePr>
+              <a:graphicFrameLocks xmlns:a="http://schemas.openxmlformats.org/drawingml/2006/main" noChangeAspect="1"/>
+            </wp:cNvGraphicFramePr>
+            <a:graphic xmlns:a="http://schemas.openxmlformats.org/drawingml/2006/main">
+              <a:graphicData uri="http://schemas.openxmlformats.org/drawingml/2006/picture">
+                <pic:pic xmlns:pic="http://schemas.openxmlformats.org/drawingml/2006/picture">
+                  <pic:nvPicPr>
+                    <pic:cNvPr id="19" name="windows_fsm_crop.png"/>
+                    <pic:cNvPicPr/>
+                  </pic:nvPicPr>
+                  <pic:blipFill>
+                    <a:blip r:embed="rId16" cstate="print">
+                      <a:extLst>
+                        <a:ext uri="{28A0092B-C50C-407E-A947-70E740481C1C}">
+                          <a14:useLocalDpi xmlns:a14="http://schemas.microsoft.com/office/drawing/2010/main" val="0"/>
+                        </a:ext>
+                      </a:extLst>
+                    </a:blip>
+                    <a:stretch>
+                      <a:fillRect/>
+                    </a:stretch>
+                  </pic:blipFill>
+                  <pic:spPr>
+                    <a:xfrm>
+                      <a:off x="0" y="0"/>
+                      <a:ext cx="5943600" cy="2324735"/>
+                    </a:xfrm>
+                    <a:prstGeom prst="rect">
+                      <a:avLst/>
+                    </a:prstGeom>
+                  </pic:spPr>
+                </pic:pic>
+              </a:graphicData>
+            </a:graphic>
+          </wp:inline>
+        </w:drawing>
+      </w:r>
+    </w:p>
+    <w:p>
+      <w:pPr>
+        <w:pStyle w:val="Caption"/>
+        <w:spacing w:line="360" w:lineRule="auto"/>
+        <w:rPr>
+          <w:rStyle w:val="IntenseEmphasis"/>
+          <w:rFonts w:ascii="Inconsolata" w:hAnsi="Inconsolata"/>
+          <w:b/>
+          <w:i w:val="0"/>
+          <w:sz w:val="24"/>
+          <w:szCs w:val="24"/>
+        </w:rPr>
+      </w:pPr>
+      <w:r>
+        <w:rPr>
+          <w:rFonts w:ascii="Inconsolata" w:hAnsi="Inconsolata"/>
+        </w:rPr>
+        <w:t xml:space="preserve">Figure </w:t>
+      </w:r>
+      <w:r>
+        <w:rPr>
+          <w:rFonts w:ascii="Inconsolata" w:hAnsi="Inconsolata"/>
+        </w:rPr>
+        <w:fldChar w:fldCharType="begin"/>
+      </w:r>
+      <w:r>
+        <w:rPr>
+          <w:rFonts w:ascii="Inconsolata" w:hAnsi="Inconsolata"/>
+        </w:rPr>
+        <w:instrText xml:space="preserve"> SEQ Figure \* ARABIC </w:instrText>
+      </w:r>
+      <w:r>
+        <w:rPr>
+          <w:rFonts w:ascii="Inconsolata" w:hAnsi="Inconsolata"/>
+        </w:rPr>
+        <w:fldChar w:fldCharType="separate"/>
+      </w:r>
+      <w:r>
+        <w:rPr>
+          <w:rFonts w:ascii="Inconsolata" w:hAnsi="Inconsolata"/>
+          <w:noProof/>
+        </w:rPr>
+        <w:t>11</w:t>
+      </w:r>
+      <w:r>
+        <w:rPr>
+          <w:rFonts w:ascii="Inconsolata" w:hAnsi="Inconsolata"/>
+        </w:rPr>
+        <w:fldChar w:fldCharType="end"/>
+      </w:r>
+      <w:r>
+        <w:rPr>
+          <w:rFonts w:ascii="Inconsolata" w:hAnsi="Inconsolata"/>
+        </w:rPr>
+        <w:t xml:space="preserve">: Weird results when we compile the same code on a windows machine </w:t>
+      </w:r>
+      <w:r>
+        <w:rPr>
+          <w:rFonts w:ascii="Inconsolata" w:hAnsi="Inconsolata"/>
+        </w:rPr>
+        <w:t>(this is incorrect)</w:t>
+      </w:r>
+    </w:p>
+    <w:p>
+      <w:pPr>
+        <w:spacing w:line="360" w:lineRule="auto"/>
+        <w:rPr>
+          <w:rStyle w:val="IntenseEmphasis"/>
+          <w:rFonts w:ascii="Inconsolata" w:hAnsi="Inconsolata"/>
+          <w:b w:val="0"/>
+          <w:i w:val="0"/>
+          <w:sz w:val="24"/>
+          <w:szCs w:val="24"/>
+        </w:rPr>
+      </w:pPr>
+      <w:r>
+        <w:rPr>
+          <w:rStyle w:val="IntenseEmphasis"/>
+          <w:rFonts w:ascii="Inconsolata" w:hAnsi="Inconsolata"/>
+          <w:b w:val="0"/>
+          <w:i w:val="0"/>
+          <w:sz w:val="24"/>
+          <w:szCs w:val="24"/>
+        </w:rPr>
+        <w:t>Figure 11 shows the</w:t>
+      </w:r>
+      <w:r>
+        <w:rPr>
+          <w:rStyle w:val="IntenseEmphasis"/>
+          <w:rFonts w:ascii="Inconsolata" w:hAnsi="Inconsolata"/>
+          <w:b w:val="0"/>
+          <w:i w:val="0"/>
+          <w:sz w:val="24"/>
+          <w:szCs w:val="24"/>
+        </w:rPr>
+        <w:t xml:space="preserve"> result of compiling our project and looking</w:t>
+      </w:r>
+      <w:r>
+        <w:rPr>
+          <w:rStyle w:val="IntenseEmphasis"/>
+          <w:rFonts w:ascii="Inconsolata" w:hAnsi="Inconsolata"/>
+          <w:b w:val="0"/>
+          <w:i w:val="0"/>
+          <w:sz w:val="24"/>
+          <w:szCs w:val="24"/>
+        </w:rPr>
+        <w:t xml:space="preserve"> at the FSM viewer for the control unit</w:t>
+      </w:r>
+      <w:r>
+        <w:rPr>
+          <w:rStyle w:val="IntenseEmphasis"/>
+          <w:rFonts w:ascii="Inconsolata" w:hAnsi="Inconsolata"/>
+          <w:b w:val="0"/>
+          <w:i w:val="0"/>
+          <w:sz w:val="24"/>
+          <w:szCs w:val="24"/>
+        </w:rPr>
+        <w:t xml:space="preserve"> </w:t>
+      </w:r>
+      <w:r>
+        <w:rPr>
+          <w:rStyle w:val="IntenseEmphasis"/>
+          <w:rFonts w:ascii="Inconsolata" w:hAnsi="Inconsolata"/>
+          <w:b w:val="0"/>
+          <w:i w:val="0"/>
+          <w:sz w:val="24"/>
+          <w:szCs w:val="24"/>
+        </w:rPr>
+        <w:t xml:space="preserve">in </w:t>
+      </w:r>
+      <w:proofErr w:type="spellStart"/>
+      <w:r>
+        <w:rPr>
+          <w:rStyle w:val="IntenseEmphasis"/>
+          <w:rFonts w:ascii="Inconsolata" w:hAnsi="Inconsolata"/>
+          <w:b w:val="0"/>
+          <w:i w:val="0"/>
+          <w:sz w:val="24"/>
+          <w:szCs w:val="24"/>
+        </w:rPr>
+        <w:t>quartus</w:t>
+      </w:r>
+      <w:proofErr w:type="spellEnd"/>
+      <w:r>
+        <w:rPr>
+          <w:rStyle w:val="IntenseEmphasis"/>
+          <w:rFonts w:ascii="Inconsolata" w:hAnsi="Inconsolata"/>
+          <w:b w:val="0"/>
+          <w:i w:val="0"/>
+          <w:sz w:val="24"/>
+          <w:szCs w:val="24"/>
+        </w:rPr>
+        <w:t xml:space="preserve"> on Windows. When compiling, the same code, in </w:t>
+      </w:r>
+      <w:proofErr w:type="spellStart"/>
+      <w:r>
+        <w:rPr>
+          <w:rStyle w:val="IntenseEmphasis"/>
+          <w:rFonts w:ascii="Inconsolata" w:hAnsi="Inconsolata"/>
+          <w:b w:val="0"/>
+          <w:i w:val="0"/>
+          <w:sz w:val="24"/>
+          <w:szCs w:val="24"/>
+        </w:rPr>
+        <w:t>quartus</w:t>
+      </w:r>
+      <w:proofErr w:type="spellEnd"/>
+      <w:r>
+        <w:rPr>
+          <w:rStyle w:val="IntenseEmphasis"/>
+          <w:rFonts w:ascii="Inconsolata" w:hAnsi="Inconsolata"/>
+          <w:b w:val="0"/>
+          <w:i w:val="0"/>
+          <w:sz w:val="24"/>
+          <w:szCs w:val="24"/>
+        </w:rPr>
+        <w:t xml:space="preserve"> and looking at the FSM in </w:t>
+      </w:r>
+      <w:proofErr w:type="spellStart"/>
+      <w:r>
+        <w:rPr>
+          <w:rStyle w:val="IntenseEmphasis"/>
+          <w:rFonts w:ascii="Inconsolata" w:hAnsi="Inconsolata"/>
+          <w:b w:val="0"/>
+          <w:i w:val="0"/>
+          <w:sz w:val="24"/>
+          <w:szCs w:val="24"/>
+        </w:rPr>
+        <w:t>quartus</w:t>
+      </w:r>
+      <w:proofErr w:type="spellEnd"/>
+      <w:r>
+        <w:rPr>
+          <w:rStyle w:val="IntenseEmphasis"/>
+          <w:rFonts w:ascii="Inconsolata" w:hAnsi="Inconsolata"/>
+          <w:b w:val="0"/>
+          <w:i w:val="0"/>
+          <w:sz w:val="24"/>
+          <w:szCs w:val="24"/>
+        </w:rPr>
+        <w:t xml:space="preserve"> on a </w:t>
+      </w:r>
+      <w:proofErr w:type="spellStart"/>
+      <w:r>
+        <w:rPr>
+          <w:rStyle w:val="IntenseEmphasis"/>
+          <w:rFonts w:ascii="Inconsolata" w:hAnsi="Inconsolata"/>
+          <w:b w:val="0"/>
+          <w:i w:val="0"/>
+          <w:sz w:val="24"/>
+          <w:szCs w:val="24"/>
+        </w:rPr>
+        <w:t>linux</w:t>
+      </w:r>
+      <w:proofErr w:type="spellEnd"/>
+      <w:r>
+        <w:rPr>
+          <w:rStyle w:val="IntenseEmphasis"/>
+          <w:rFonts w:ascii="Inconsolata" w:hAnsi="Inconsolata"/>
+          <w:b w:val="0"/>
+          <w:i w:val="0"/>
+          <w:sz w:val="24"/>
+          <w:szCs w:val="24"/>
+        </w:rPr>
+        <w:t xml:space="preserve"> box we obtained the correct FSM. This is a problem when relying on other’s tools and </w:t>
+      </w:r>
+      <w:r>
+        <w:rPr>
+          <w:rStyle w:val="IntenseEmphasis"/>
+          <w:rFonts w:ascii="Inconsolata" w:hAnsi="Inconsolata"/>
+          <w:b w:val="0"/>
+          <w:i w:val="0"/>
+          <w:sz w:val="24"/>
+          <w:szCs w:val="24"/>
+        </w:rPr>
+        <w:t>dealing with black boxes</w:t>
+      </w:r>
+      <w:r>
+        <w:rPr>
+          <w:rStyle w:val="IntenseEmphasis"/>
+          <w:rFonts w:ascii="Inconsolata" w:hAnsi="Inconsolata"/>
+          <w:b w:val="0"/>
+          <w:i w:val="0"/>
+          <w:sz w:val="24"/>
+          <w:szCs w:val="24"/>
+        </w:rPr>
+        <w:t>.</w:t>
+      </w:r>
+      <w:r>
+        <w:rPr>
+          <w:rStyle w:val="IntenseEmphasis"/>
+          <w:rFonts w:ascii="Inconsolata" w:hAnsi="Inconsolata"/>
+          <w:b w:val="0"/>
+          <w:i w:val="0"/>
+          <w:sz w:val="24"/>
+          <w:szCs w:val="24"/>
+        </w:rPr>
+        <w:t xml:space="preserve"> </w:t>
+      </w:r>
+    </w:p>
+    <w:p>
+      <w:pPr>
+        <w:spacing w:line="360" w:lineRule="auto"/>
+        <w:rPr>
+          <w:rStyle w:val="IntenseEmphasis"/>
+          <w:rFonts w:ascii="Inconsolata" w:hAnsi="Inconsolata"/>
+          <w:b w:val="0"/>
+          <w:i w:val="0"/>
+          <w:sz w:val="24"/>
+          <w:szCs w:val="24"/>
+        </w:rPr>
+      </w:pPr>
+      <w:r>
+        <w:rPr>
+          <w:rStyle w:val="IntenseEmphasis"/>
+          <w:rFonts w:ascii="Inconsolata" w:hAnsi="Inconsolata"/>
+          <w:b w:val="0"/>
+          <w:i w:val="0"/>
+          <w:sz w:val="24"/>
+          <w:szCs w:val="24"/>
+        </w:rPr>
+        <w:t xml:space="preserve">We know the code is the same because we use git for source control. The same issues arose when dealing with the LPM library. When instantiating a module that </w:t>
+      </w:r>
+      <w:proofErr w:type="spellStart"/>
+      <w:r>
+        <w:rPr>
+          <w:rStyle w:val="IntenseEmphasis"/>
+          <w:rFonts w:ascii="Inconsolata" w:hAnsi="Inconsolata"/>
+          <w:b w:val="0"/>
+          <w:i w:val="0"/>
+          <w:sz w:val="24"/>
+          <w:szCs w:val="24"/>
+        </w:rPr>
+        <w:t>quartus</w:t>
+      </w:r>
+      <w:proofErr w:type="spellEnd"/>
+      <w:r>
+        <w:rPr>
+          <w:rStyle w:val="IntenseEmphasis"/>
+          <w:rFonts w:ascii="Inconsolata" w:hAnsi="Inconsolata"/>
+          <w:b w:val="0"/>
+          <w:i w:val="0"/>
+          <w:sz w:val="24"/>
+          <w:szCs w:val="24"/>
+        </w:rPr>
+        <w:t xml:space="preserve"> creates and it works the first time you don’t put much thought into it. As soon as an error does arise debugging that error becomes quite challenging. We spent a week alone, off and on, figuring out which library to call </w:t>
+      </w:r>
+      <w:proofErr w:type="spellStart"/>
+      <w:r>
+        <w:rPr>
+          <w:rStyle w:val="IntenseEmphasis"/>
+          <w:rFonts w:ascii="Inconsolata" w:hAnsi="Inconsolata"/>
+          <w:b w:val="0"/>
+          <w:i w:val="0"/>
+          <w:sz w:val="24"/>
+          <w:szCs w:val="24"/>
+        </w:rPr>
+        <w:t>inorder</w:t>
+      </w:r>
+      <w:proofErr w:type="spellEnd"/>
+      <w:r>
+        <w:rPr>
+          <w:rStyle w:val="IntenseEmphasis"/>
+          <w:rFonts w:ascii="Inconsolata" w:hAnsi="Inconsolata"/>
+          <w:b w:val="0"/>
+          <w:i w:val="0"/>
+          <w:sz w:val="24"/>
+          <w:szCs w:val="24"/>
+        </w:rPr>
+        <w:t xml:space="preserve"> to use the LPM RAM and ROM module correctly.</w:t>
+      </w:r>
+      <w:r>
+        <w:rPr>
+          <w:rStyle w:val="IntenseEmphasis"/>
+          <w:rFonts w:ascii="Inconsolata" w:hAnsi="Inconsolata"/>
+          <w:b w:val="0"/>
+          <w:i w:val="0"/>
+          <w:sz w:val="24"/>
+          <w:szCs w:val="24"/>
+        </w:rPr>
+        <w:t xml:space="preserve"> Problems when using the LPM library appear to be specific to every use case, which is fine, albeit unfortunate as it becomes hard to debug your code by looking for help that others asked for. We believe that we fixed the latter problem by making a library call, but it is unknown as to the source of our solution as we were trying many things hoping one would work. The former problem was never fixed and is just a reality we accepted as to the limitations of the software as it would correctly in </w:t>
+      </w:r>
+      <w:proofErr w:type="spellStart"/>
+      <w:r>
+        <w:rPr>
+          <w:rStyle w:val="IntenseEmphasis"/>
+          <w:rFonts w:ascii="Inconsolata" w:hAnsi="Inconsolata"/>
+          <w:b w:val="0"/>
+          <w:i w:val="0"/>
+          <w:sz w:val="24"/>
+          <w:szCs w:val="24"/>
+        </w:rPr>
+        <w:t>modelsim</w:t>
+      </w:r>
+      <w:proofErr w:type="spellEnd"/>
+      <w:r>
+        <w:rPr>
+          <w:rStyle w:val="IntenseEmphasis"/>
+          <w:rFonts w:ascii="Inconsolata" w:hAnsi="Inconsolata"/>
+          <w:b w:val="0"/>
+          <w:i w:val="0"/>
+          <w:sz w:val="24"/>
+          <w:szCs w:val="24"/>
+        </w:rPr>
+        <w:t xml:space="preserve"> and on the FPGA when we send it to the board.</w:t>
+      </w:r>
+    </w:p>
+    <w:p>
+      <w:pPr>
+        <w:spacing w:line="360" w:lineRule="auto"/>
+        <w:rPr>
+          <w:rStyle w:val="IntenseEmphasis"/>
+          <w:rFonts w:ascii="Inconsolata" w:hAnsi="Inconsolata"/>
+          <w:b w:val="0"/>
+          <w:i w:val="0"/>
+          <w:sz w:val="24"/>
+          <w:szCs w:val="24"/>
+        </w:rPr>
+      </w:pPr>
+      <w:r>
+        <w:rPr>
+          <w:rStyle w:val="IntenseEmphasis"/>
+          <w:rFonts w:ascii="Inconsolata" w:hAnsi="Inconsolata"/>
+          <w:b w:val="0"/>
+          <w:i w:val="0"/>
+          <w:sz w:val="24"/>
+          <w:szCs w:val="24"/>
+        </w:rPr>
+        <w:t>As for the results on the board, the CPU performs exceptionally</w:t>
+      </w:r>
+      <w:r>
+        <w:rPr>
+          <w:rStyle w:val="IntenseEmphasis"/>
+          <w:rFonts w:ascii="Inconsolata" w:hAnsi="Inconsolata"/>
+          <w:b w:val="0"/>
+          <w:i w:val="0"/>
+          <w:sz w:val="24"/>
+          <w:szCs w:val="24"/>
+        </w:rPr>
+        <w:t>, just as it did in the testbenches individually.</w:t>
+      </w:r>
+      <w:r>
+        <w:rPr>
+          <w:rStyle w:val="IntenseEmphasis"/>
+          <w:rFonts w:ascii="Inconsolata" w:hAnsi="Inconsolata"/>
+          <w:b w:val="0"/>
+          <w:i w:val="0"/>
+          <w:sz w:val="24"/>
+          <w:szCs w:val="24"/>
+        </w:rPr>
+        <w:br w:type="page"/>
+      </w:r>
+      <w:bookmarkStart w:id="0" w:name="_GoBack"/>
+      <w:bookmarkEnd w:id="0"/>
+    </w:p>
+    <w:p>
+      <w:pPr>
+        <w:spacing w:line="360" w:lineRule="auto"/>
+        <w:rPr>
+          <w:rStyle w:val="IntenseEmphasis"/>
+          <w:rFonts w:ascii="Inconsolata" w:hAnsi="Inconsolata"/>
+          <w:sz w:val="28"/>
+          <w:szCs w:val="28"/>
+        </w:rPr>
+      </w:pPr>
+      <w:r>
+        <w:rPr>
+          <w:rStyle w:val="IntenseEmphasis"/>
+          <w:rFonts w:ascii="Inconsolata" w:hAnsi="Inconsolata"/>
+          <w:sz w:val="28"/>
+          <w:szCs w:val="28"/>
+        </w:rPr>
+        <w:lastRenderedPageBreak/>
+        <w:t>Conclusions:</w:t>
+      </w:r>
+    </w:p>
+    <w:p>
+      <w:pPr>
+        <w:spacing w:line="360" w:lineRule="auto"/>
+        <w:rPr>
+          <w:rStyle w:val="IntenseEmphasis"/>
+          <w:rFonts w:ascii="Inconsolata" w:hAnsi="Inconsolata"/>
+          <w:b w:val="0"/>
+          <w:i w:val="0"/>
+          <w:sz w:val="24"/>
+          <w:szCs w:val="24"/>
+        </w:rPr>
+      </w:pPr>
+      <w:r>
+        <w:rPr>
+          <w:rStyle w:val="IntenseEmphasis"/>
+          <w:rFonts w:ascii="Inconsolata" w:hAnsi="Inconsolata"/>
+          <w:b w:val="0"/>
+          <w:i w:val="0"/>
+          <w:sz w:val="24"/>
+          <w:szCs w:val="24"/>
+        </w:rPr>
+        <w:t>We built a fully functioning CPU,</w:t>
+      </w:r>
+      <w:r>
+        <w:rPr>
+          <w:rStyle w:val="IntenseEmphasis"/>
+          <w:rFonts w:ascii="Inconsolata" w:hAnsi="Inconsolata"/>
+          <w:b w:val="0"/>
+          <w:i w:val="0"/>
+          <w:sz w:val="24"/>
+          <w:szCs w:val="24"/>
+        </w:rPr>
+        <w:t xml:space="preserve"> with no delays, that meets all design specifications. No jump instruction was added because the CPU would have needed to have been re-written from the start to include it, due to the specifications for grading so we opted to not include </w:t>
+      </w:r>
+      <w:r>
+        <w:rPr>
+          <w:rStyle w:val="IntenseEmphasis"/>
+          <w:rFonts w:ascii="Inconsolata" w:hAnsi="Inconsolata"/>
+          <w:b w:val="0"/>
+          <w:i w:val="0"/>
+          <w:sz w:val="24"/>
+          <w:szCs w:val="24"/>
+        </w:rPr>
+        <w:t xml:space="preserve">the extra credit. </w:t>
+      </w:r>
+      <w:r>
+        <w:rPr>
+          <w:rStyle w:val="IntenseEmphasis"/>
+          <w:rFonts w:ascii="Inconsolata" w:hAnsi="Inconsolata"/>
+          <w:b w:val="0"/>
+          <w:i w:val="0"/>
+          <w:sz w:val="24"/>
+          <w:szCs w:val="24"/>
+        </w:rPr>
+        <w:t xml:space="preserve"> </w:t>
+      </w:r>
+      <w:r>
+        <w:rPr>
+          <w:rStyle w:val="IntenseEmphasis"/>
+          <w:rFonts w:ascii="Inconsolata" w:hAnsi="Inconsolata"/>
+          <w:b w:val="0"/>
+          <w:i w:val="0"/>
+          <w:sz w:val="24"/>
+          <w:szCs w:val="24"/>
+        </w:rPr>
+        <w:t xml:space="preserve">Building small purpose-built CPUs comes up when designing embedded systems more often than one might think, and the experience gained from doing this assignment was invaluable. Personally, we explored many of the operations not yet exposed to us in class when researching what goes into modern CPUs such as barrel shifters and rotations. This gave us a much deeper appreciation of these operations and the </w:t>
+      </w:r>
+      <w:r>
+        <w:rPr>
+          <w:rStyle w:val="IntenseEmphasis"/>
+          <w:rFonts w:ascii="Inconsolata" w:hAnsi="Inconsolata"/>
+          <w:b w:val="0"/>
+          <w:i w:val="0"/>
+          <w:sz w:val="24"/>
+          <w:szCs w:val="24"/>
+        </w:rPr>
+        <w:t>design considerations.</w:t>
+      </w:r>
+    </w:p>
+    <w:p>
+      <w:pPr>
+        <w:spacing w:line="360" w:lineRule="auto"/>
+        <w:rPr>
+          <w:rStyle w:val="IntenseEmphasis"/>
+          <w:rFonts w:ascii="Inconsolata" w:hAnsi="Inconsolata"/>
+          <w:b w:val="0"/>
+          <w:i w:val="0"/>
+          <w:sz w:val="24"/>
+          <w:szCs w:val="24"/>
+        </w:rPr>
+      </w:pPr>
+      <w:r>
+        <w:rPr>
+          <w:rStyle w:val="IntenseEmphasis"/>
+          <w:rFonts w:ascii="Inconsolata" w:hAnsi="Inconsolata"/>
+          <w:b w:val="0"/>
+          <w:i w:val="0"/>
+          <w:sz w:val="24"/>
+          <w:szCs w:val="24"/>
+        </w:rPr>
+        <w:t>Premature optimization is the root of all evil and products should work before they are tuned</w:t>
+      </w:r>
+      <w:sdt>
+        <w:sdtPr>
+          <w:rPr>
+            <w:rStyle w:val="IntenseEmphasis"/>
+            <w:rFonts w:ascii="Inconsolata" w:hAnsi="Inconsolata"/>
+            <w:b w:val="0"/>
+            <w:i w:val="0"/>
+            <w:sz w:val="24"/>
+            <w:szCs w:val="24"/>
+          </w:rPr>
+          <w:id w:val="-1441147160"/>
+          <w:citation/>
+        </w:sdtPr>
+        <w:sdtContent>
+          <w:r>
+            <w:rPr>
+              <w:rStyle w:val="IntenseEmphasis"/>
+              <w:rFonts w:ascii="Inconsolata" w:hAnsi="Inconsolata"/>
+              <w:b w:val="0"/>
+              <w:i w:val="0"/>
+              <w:sz w:val="24"/>
+              <w:szCs w:val="24"/>
+            </w:rPr>
+            <w:fldChar w:fldCharType="begin"/>
+          </w:r>
+          <w:r>
+            <w:rPr>
+              <w:rStyle w:val="IntenseEmphasis"/>
+              <w:rFonts w:ascii="Inconsolata" w:hAnsi="Inconsolata"/>
+              <w:b w:val="0"/>
+              <w:i w:val="0"/>
+              <w:sz w:val="24"/>
+              <w:szCs w:val="24"/>
+            </w:rPr>
+            <w:instrText xml:space="preserve">CITATION Whi11 \p 249 \l 1033 </w:instrText>
+          </w:r>
+          <w:r>
+            <w:rPr>
+              <w:rStyle w:val="IntenseEmphasis"/>
+              <w:rFonts w:ascii="Inconsolata" w:hAnsi="Inconsolata"/>
+              <w:b w:val="0"/>
+              <w:i w:val="0"/>
+              <w:sz w:val="24"/>
+              <w:szCs w:val="24"/>
+            </w:rPr>
+            <w:fldChar w:fldCharType="separate"/>
+          </w:r>
+          <w:r>
+            <w:rPr>
+              <w:rStyle w:val="IntenseEmphasis"/>
+              <w:rFonts w:ascii="Inconsolata" w:hAnsi="Inconsolata"/>
+              <w:b w:val="0"/>
+              <w:i w:val="0"/>
+              <w:noProof/>
+              <w:sz w:val="24"/>
+              <w:szCs w:val="24"/>
+            </w:rPr>
+            <w:t xml:space="preserve"> </w:t>
+          </w:r>
+          <w:r>
+            <w:rPr>
+              <w:rFonts w:ascii="Inconsolata" w:hAnsi="Inconsolata"/>
+              <w:noProof/>
+              <w:sz w:val="24"/>
+              <w:szCs w:val="24"/>
+            </w:rPr>
+            <w:t>(White 2011, 249)</w:t>
+          </w:r>
+          <w:r>
+            <w:rPr>
+              <w:rStyle w:val="IntenseEmphasis"/>
+              <w:rFonts w:ascii="Inconsolata" w:hAnsi="Inconsolata"/>
+              <w:b w:val="0"/>
+              <w:i w:val="0"/>
+              <w:sz w:val="24"/>
+              <w:szCs w:val="24"/>
+            </w:rPr>
+            <w:fldChar w:fldCharType="end"/>
+          </w:r>
+        </w:sdtContent>
+      </w:sdt>
+      <w:r>
+        <w:rPr>
+          <w:rStyle w:val="IntenseEmphasis"/>
+          <w:rFonts w:ascii="Inconsolata" w:hAnsi="Inconsolata"/>
+          <w:b w:val="0"/>
+          <w:i w:val="0"/>
+          <w:sz w:val="24"/>
+          <w:szCs w:val="24"/>
+        </w:rPr>
+        <w:t xml:space="preserve">. </w:t>
+      </w:r>
+      <w:r>
+        <w:rPr>
+          <w:rStyle w:val="IntenseEmphasis"/>
+          <w:rFonts w:ascii="Inconsolata" w:hAnsi="Inconsolata"/>
+          <w:b w:val="0"/>
+          <w:i w:val="0"/>
+          <w:sz w:val="24"/>
+          <w:szCs w:val="24"/>
+        </w:rPr>
+        <w:t xml:space="preserve"> </w:t>
+      </w:r>
+      <w:r>
+        <w:rPr>
+          <w:rStyle w:val="IntenseEmphasis"/>
+          <w:rFonts w:ascii="Inconsolata" w:hAnsi="Inconsolata"/>
+          <w:b w:val="0"/>
+          <w:i w:val="0"/>
+          <w:sz w:val="24"/>
+          <w:szCs w:val="24"/>
+        </w:rPr>
+        <w:t>We wrote each testbench and made sure each lower module was working before moving on. While this design process took a long time, when we finally got to the end everything just seemed to work. One of the reasons we decided not to include a jump wasn’t that it was difficult to implement a jump but because we didn’t do it at the start. Introducing complexity to a product right before you ship it is asking for disaster</w:t>
+      </w:r>
+      <w:sdt>
+        <w:sdtPr>
+          <w:rPr>
+            <w:rStyle w:val="IntenseEmphasis"/>
+            <w:rFonts w:ascii="Inconsolata" w:hAnsi="Inconsolata"/>
+            <w:b w:val="0"/>
+            <w:i w:val="0"/>
+            <w:sz w:val="24"/>
+            <w:szCs w:val="24"/>
+          </w:rPr>
+          <w:id w:val="-1281036660"/>
+          <w:citation/>
+        </w:sdtPr>
+        <w:sdtContent>
+          <w:r>
+            <w:rPr>
+              <w:rStyle w:val="IntenseEmphasis"/>
+              <w:rFonts w:ascii="Inconsolata" w:hAnsi="Inconsolata"/>
+              <w:b w:val="0"/>
+              <w:i w:val="0"/>
+              <w:sz w:val="24"/>
+              <w:szCs w:val="24"/>
+            </w:rPr>
+            <w:fldChar w:fldCharType="begin"/>
+          </w:r>
+          <w:r>
+            <w:rPr>
+              <w:rStyle w:val="IntenseEmphasis"/>
+              <w:rFonts w:ascii="Inconsolata" w:hAnsi="Inconsolata"/>
+              <w:b w:val="0"/>
+              <w:i w:val="0"/>
+              <w:sz w:val="24"/>
+              <w:szCs w:val="24"/>
+            </w:rPr>
+            <w:instrText xml:space="preserve">CITATION Whi11 \p 249 \l 1033 </w:instrText>
+          </w:r>
+          <w:r>
+            <w:rPr>
+              <w:rStyle w:val="IntenseEmphasis"/>
+              <w:rFonts w:ascii="Inconsolata" w:hAnsi="Inconsolata"/>
+              <w:b w:val="0"/>
+              <w:i w:val="0"/>
+              <w:sz w:val="24"/>
+              <w:szCs w:val="24"/>
+            </w:rPr>
+            <w:fldChar w:fldCharType="separate"/>
+          </w:r>
+          <w:r>
+            <w:rPr>
+              <w:rStyle w:val="IntenseEmphasis"/>
+              <w:rFonts w:ascii="Inconsolata" w:hAnsi="Inconsolata"/>
+              <w:b w:val="0"/>
+              <w:i w:val="0"/>
+              <w:noProof/>
+              <w:sz w:val="24"/>
+              <w:szCs w:val="24"/>
+            </w:rPr>
+            <w:t xml:space="preserve"> </w:t>
+          </w:r>
+          <w:r>
+            <w:rPr>
+              <w:rFonts w:ascii="Inconsolata" w:hAnsi="Inconsolata"/>
+              <w:noProof/>
+              <w:sz w:val="24"/>
+              <w:szCs w:val="24"/>
+            </w:rPr>
+            <w:t>(White 2011, 249)</w:t>
+          </w:r>
+          <w:r>
+            <w:rPr>
+              <w:rStyle w:val="IntenseEmphasis"/>
+              <w:rFonts w:ascii="Inconsolata" w:hAnsi="Inconsolata"/>
+              <w:b w:val="0"/>
+              <w:i w:val="0"/>
+              <w:sz w:val="24"/>
+              <w:szCs w:val="24"/>
+            </w:rPr>
+            <w:fldChar w:fldCharType="end"/>
+          </w:r>
+        </w:sdtContent>
+      </w:sdt>
+      <w:r>
+        <w:rPr>
+          <w:rStyle w:val="IntenseEmphasis"/>
+          <w:rFonts w:ascii="Inconsolata" w:hAnsi="Inconsolata"/>
+          <w:b w:val="0"/>
+          <w:i w:val="0"/>
+          <w:sz w:val="24"/>
+          <w:szCs w:val="24"/>
+        </w:rPr>
+        <w:t>.</w:t>
+      </w:r>
+    </w:p>
+    <w:p>
+      <w:pPr>
+        <w:spacing w:line="360" w:lineRule="auto"/>
+        <w:rPr>
+          <w:rStyle w:val="IntenseEmphasis"/>
+          <w:rFonts w:ascii="Inconsolata" w:hAnsi="Inconsolata"/>
+          <w:b w:val="0"/>
+          <w:i w:val="0"/>
+          <w:sz w:val="24"/>
+          <w:szCs w:val="24"/>
+        </w:rPr>
+      </w:pPr>
+      <w:r>
+        <w:rPr>
+          <w:rStyle w:val="IntenseEmphasis"/>
+          <w:rFonts w:ascii="Inconsolata" w:hAnsi="Inconsolata"/>
+          <w:b w:val="0"/>
+          <w:i w:val="0"/>
+          <w:sz w:val="24"/>
+          <w:szCs w:val="24"/>
+        </w:rPr>
+        <w:t xml:space="preserve">We got to build this computer ourselves, which means we got to define what the language is and what these commands are. Within reason we can come up with any operation we want, and call them whatever we want, </w:t>
+      </w:r>
+      <w:r>
+        <w:rPr>
+          <w:rStyle w:val="IntenseEmphasis"/>
+          <w:rFonts w:ascii="Inconsolata" w:hAnsi="Inconsolata"/>
+          <w:b w:val="0"/>
+          <w:i w:val="0"/>
+          <w:sz w:val="24"/>
+          <w:szCs w:val="24"/>
+        </w:rPr>
+        <w:t>if</w:t>
+      </w:r>
+      <w:r>
+        <w:rPr>
+          <w:rStyle w:val="IntenseEmphasis"/>
+          <w:rFonts w:ascii="Inconsolata" w:hAnsi="Inconsolata"/>
+          <w:b w:val="0"/>
+          <w:i w:val="0"/>
+          <w:sz w:val="24"/>
+          <w:szCs w:val="24"/>
+        </w:rPr>
+        <w:t xml:space="preserve"> </w:t>
+      </w:r>
+      <w:r>
+        <w:rPr>
+          <w:rStyle w:val="IntenseEmphasis"/>
+          <w:rFonts w:ascii="Inconsolata" w:hAnsi="Inconsolata"/>
+          <w:b w:val="0"/>
+          <w:i w:val="0"/>
+          <w:sz w:val="24"/>
+          <w:szCs w:val="24"/>
+        </w:rPr>
+        <w:t>the operations correspond to</w:t>
+      </w:r>
+      <w:r>
+        <w:rPr>
+          <w:rStyle w:val="IntenseEmphasis"/>
+          <w:rFonts w:ascii="Inconsolata" w:hAnsi="Inconsolata"/>
+          <w:b w:val="0"/>
+          <w:i w:val="0"/>
+          <w:sz w:val="24"/>
+          <w:szCs w:val="24"/>
+        </w:rPr>
+        <w:t xml:space="preserve"> operation</w:t>
+      </w:r>
+      <w:r>
+        <w:rPr>
+          <w:rStyle w:val="IntenseEmphasis"/>
+          <w:rFonts w:ascii="Inconsolata" w:hAnsi="Inconsolata"/>
+          <w:b w:val="0"/>
+          <w:i w:val="0"/>
+          <w:sz w:val="24"/>
+          <w:szCs w:val="24"/>
+        </w:rPr>
+        <w:t>s</w:t>
+      </w:r>
+      <w:r>
+        <w:rPr>
+          <w:rStyle w:val="IntenseEmphasis"/>
+          <w:rFonts w:ascii="Inconsolata" w:hAnsi="Inconsolata"/>
+          <w:b w:val="0"/>
+          <w:i w:val="0"/>
+          <w:sz w:val="24"/>
+          <w:szCs w:val="24"/>
+        </w:rPr>
+        <w:t xml:space="preserve"> that can be performed by a computer. </w:t>
+      </w:r>
+      <w:r>
+        <w:rPr>
+          <w:rStyle w:val="IntenseEmphasis"/>
+          <w:rFonts w:ascii="Inconsolata" w:hAnsi="Inconsolata"/>
+          <w:b w:val="0"/>
+          <w:i w:val="0"/>
+          <w:sz w:val="24"/>
+          <w:szCs w:val="24"/>
+        </w:rPr>
+        <w:t xml:space="preserve">There is a lot of freedom in what commands we can create. We built something that sequences through a set of instructions that we defined </w:t>
+      </w:r>
+      <w:r>
+        <w:rPr>
+          <w:rStyle w:val="IntenseEmphasis"/>
+          <w:rFonts w:ascii="Inconsolata" w:hAnsi="Inconsolata"/>
+          <w:b w:val="0"/>
+          <w:i w:val="0"/>
+          <w:sz w:val="24"/>
+          <w:szCs w:val="24"/>
+        </w:rPr>
+        <w:t>automatically. That is a very powerful idea and one that will stick with us for projects to come.</w:t>
+      </w:r>
+    </w:p>
+    <w:p>
+      <w:pPr>
+        <w:rPr>
+          <w:rStyle w:val="IntenseEmphasis"/>
+          <w:rFonts w:ascii="Inconsolata" w:hAnsi="Inconsolata"/>
+          <w:b w:val="0"/>
+          <w:i w:val="0"/>
+          <w:sz w:val="24"/>
+          <w:szCs w:val="24"/>
+        </w:rPr>
+      </w:pPr>
+      <w:r>
+        <w:rPr>
+          <w:rStyle w:val="IntenseEmphasis"/>
+          <w:rFonts w:ascii="Inconsolata" w:hAnsi="Inconsolata"/>
+          <w:b w:val="0"/>
+          <w:i w:val="0"/>
+          <w:sz w:val="24"/>
+          <w:szCs w:val="24"/>
+        </w:rPr>
+        <w:br w:type="page"/>
+      </w:r>
+    </w:p>
+    <w:sdt>
+      <w:sdtPr>
+        <w:id w:val="2000999414"/>
+        <w:docPartObj>
+          <w:docPartGallery w:val="Bibliographies"/>
+          <w:docPartUnique/>
+        </w:docPartObj>
+      </w:sdtPr>
+      <w:sdtEndPr>
+        <w:rPr>
+          <w:rFonts w:asciiTheme="minorHAnsi" w:eastAsiaTheme="minorEastAsia" w:hAnsiTheme="minorHAnsi" w:cstheme="minorBidi"/>
+          <w:b/>
+          <w:bCs/>
+          <w:color w:val="auto"/>
+          <w:sz w:val="21"/>
+          <w:szCs w:val="21"/>
+        </w:rPr>
+      </w:sdtEndPr>
+      <w:sdtContent>
+        <w:p>
+          <w:pPr>
+            <w:pStyle w:val="Heading1"/>
+          </w:pPr>
+          <w:r>
+            <w:t>Works Cited</w:t>
+          </w:r>
+        </w:p>
+        <w:p>
+          <w:pPr>
+            <w:pStyle w:val="Bibliography"/>
+            <w:ind w:left="720" w:hanging="720"/>
+            <w:rPr>
+              <w:noProof/>
+              <w:sz w:val="24"/>
+              <w:szCs w:val="24"/>
+            </w:rPr>
+          </w:pPr>
+          <w:r>
+            <w:fldChar w:fldCharType="begin"/>
+          </w:r>
+          <w:r>
+            <w:instrText xml:space="preserve"> BIBLIOGRAPHY </w:instrText>
+          </w:r>
+          <w:r>
+            <w:fldChar w:fldCharType="separate"/>
+          </w:r>
+          <w:r>
+            <w:rPr>
+              <w:noProof/>
+            </w:rPr>
+            <w:t xml:space="preserve">Allen, Ian. n.d. </w:t>
+          </w:r>
+          <w:r>
+            <w:rPr>
+              <w:i/>
+              <w:iCs/>
+              <w:noProof/>
+            </w:rPr>
+            <w:t>The CARRY flag and OVERFLOW flag in binary arithmetic.</w:t>
+          </w:r>
+          <w:r>
+            <w:rPr>
+              <w:noProof/>
+            </w:rPr>
+            <w:t xml:space="preserve"> http://teaching.idallen.com/dat2343/10f/notes/040_overflow.txt.</w:t>
+          </w:r>
+        </w:p>
+        <w:p>
+          <w:pPr>
+            <w:pStyle w:val="Bibliography"/>
+            <w:ind w:left="720" w:hanging="720"/>
+            <w:rPr>
+              <w:noProof/>
+            </w:rPr>
+          </w:pPr>
+          <w:r>
+            <w:rPr>
+              <w:noProof/>
+            </w:rPr>
+            <w:t xml:space="preserve">Dandamudi, Sivarama P. 2005. </w:t>
+          </w:r>
+          <w:r>
+            <w:rPr>
+              <w:i/>
+              <w:iCs/>
+              <w:noProof/>
+            </w:rPr>
+            <w:t>Guide to RISC Processors for Programmers and Engineers.</w:t>
+          </w:r>
+          <w:r>
+            <w:rPr>
+              <w:noProof/>
+            </w:rPr>
+            <w:t xml:space="preserve"> Ottawa, Ontario: Springer Science.</w:t>
+          </w:r>
+        </w:p>
+        <w:p>
+          <w:pPr>
+            <w:pStyle w:val="Bibliography"/>
+            <w:ind w:left="720" w:hanging="720"/>
+            <w:rPr>
+              <w:noProof/>
+            </w:rPr>
+          </w:pPr>
+          <w:r>
+            <w:rPr>
+              <w:noProof/>
+            </w:rPr>
+            <w:t xml:space="preserve">Landley, Rob, and Jeff Dionne. 2016. </w:t>
+          </w:r>
+          <w:r>
+            <w:rPr>
+              <w:i/>
+              <w:iCs/>
+              <w:noProof/>
+            </w:rPr>
+            <w:t>Building a CPU from Scratch: jcore Design Walkthrough by Rob Landley &amp; Jeff Dionne.</w:t>
+          </w:r>
+          <w:r>
+            <w:rPr>
+              <w:noProof/>
+            </w:rPr>
+            <w:t xml:space="preserve"> June 3. Accessed June 6, 2018. https://www.youtube.com/watch?v=lZGHbMS882w.</w:t>
+          </w:r>
+        </w:p>
+        <w:p>
+          <w:pPr>
+            <w:pStyle w:val="Bibliography"/>
+            <w:ind w:left="720" w:hanging="720"/>
+            <w:rPr>
+              <w:noProof/>
+            </w:rPr>
+          </w:pPr>
+          <w:r>
+            <w:rPr>
+              <w:noProof/>
+            </w:rPr>
+            <w:t>Mutlu, Onur. 2015. "Computer Architecture Lecture 5: Intro to Microarchitecture: Single-Cycle." Pittsburgh, Penssylvania: Carnegie Mellon.</w:t>
+          </w:r>
+        </w:p>
+        <w:p>
+          <w:pPr>
+            <w:pStyle w:val="Bibliography"/>
+            <w:ind w:left="720" w:hanging="720"/>
+            <w:rPr>
+              <w:noProof/>
+            </w:rPr>
+          </w:pPr>
+          <w:r>
+            <w:rPr>
+              <w:noProof/>
+            </w:rPr>
+            <w:t xml:space="preserve">Thimmannagari, Chandra. 2005. </w:t>
+          </w:r>
+          <w:r>
+            <w:rPr>
+              <w:i/>
+              <w:iCs/>
+              <w:noProof/>
+            </w:rPr>
+            <w:t>CPU Design: Answers to Frequently Asked Questions.</w:t>
+          </w:r>
+          <w:r>
+            <w:rPr>
+              <w:noProof/>
+            </w:rPr>
+            <w:t xml:space="preserve"> New York: Springer.</w:t>
+          </w:r>
+        </w:p>
+        <w:p>
+          <w:pPr>
+            <w:pStyle w:val="Bibliography"/>
+            <w:ind w:left="720" w:hanging="720"/>
+            <w:rPr>
+              <w:noProof/>
+            </w:rPr>
+          </w:pPr>
+          <w:r>
+            <w:rPr>
+              <w:noProof/>
+            </w:rPr>
+            <w:t xml:space="preserve">Upton, Eben, Jeff Duntemann, Ralph Roberts, Tim Mamtora, and Ben Everard. 2016. </w:t>
+          </w:r>
+          <w:r>
+            <w:rPr>
+              <w:i/>
+              <w:iCs/>
+              <w:noProof/>
+            </w:rPr>
+            <w:t>Learning Computer Architecture with Rasberry Pi.</w:t>
+          </w:r>
+          <w:r>
+            <w:rPr>
+              <w:noProof/>
+            </w:rPr>
+            <w:t xml:space="preserve"> Cambridge: Wiley.</w:t>
+          </w:r>
+        </w:p>
+        <w:p>
+          <w:pPr>
+            <w:pStyle w:val="Bibliography"/>
+            <w:ind w:left="720" w:hanging="720"/>
+            <w:rPr>
+              <w:noProof/>
+            </w:rPr>
+          </w:pPr>
+          <w:r>
+            <w:rPr>
+              <w:noProof/>
+            </w:rPr>
+            <w:t xml:space="preserve">Wang, KC. 2017. </w:t>
+          </w:r>
+          <w:r>
+            <w:rPr>
+              <w:i/>
+              <w:iCs/>
+              <w:noProof/>
+            </w:rPr>
+            <w:t>Embedded and Real-Time Operating Systems.</w:t>
+          </w:r>
+          <w:r>
+            <w:rPr>
+              <w:noProof/>
+            </w:rPr>
+            <w:t xml:space="preserve"> Pullman: Springer.</w:t>
+          </w:r>
+        </w:p>
+        <w:p>
+          <w:pPr>
+            <w:pStyle w:val="Bibliography"/>
+            <w:ind w:left="720" w:hanging="720"/>
+            <w:rPr>
+              <w:noProof/>
+            </w:rPr>
+          </w:pPr>
+          <w:r>
+            <w:rPr>
+              <w:noProof/>
+            </w:rPr>
+            <w:t xml:space="preserve">White, Elecia. 2011. </w:t>
+          </w:r>
+          <w:r>
+            <w:rPr>
+              <w:i/>
+              <w:iCs/>
+              <w:noProof/>
+            </w:rPr>
+            <w:t>Making Embedded Systems: Design Patterns for Great Software.</w:t>
+          </w:r>
+          <w:r>
+            <w:rPr>
+              <w:noProof/>
+            </w:rPr>
+            <w:t xml:space="preserve"> Aptos, California: O'Reilly Media.</w:t>
+          </w:r>
+        </w:p>
+        <w:p>
+          <w:pPr>
+            <w:pStyle w:val="Bibliography"/>
+            <w:ind w:left="720" w:hanging="720"/>
+            <w:rPr>
+              <w:noProof/>
+            </w:rPr>
+          </w:pPr>
+          <w:r>
+            <w:rPr>
+              <w:noProof/>
+            </w:rPr>
+            <w:t xml:space="preserve">Zhirkov, Igor. 2017. </w:t>
+          </w:r>
+          <w:r>
+            <w:rPr>
+              <w:i/>
+              <w:iCs/>
+              <w:noProof/>
+            </w:rPr>
+            <w:t>Low-Level Programming: C, Assembly, and Program Execution on Intel® 64 Architecture.</w:t>
+          </w:r>
+          <w:r>
+            <w:rPr>
+              <w:noProof/>
+            </w:rPr>
+            <w:t xml:space="preserve"> Saint Petersburg: APRESS.</w:t>
+          </w:r>
+        </w:p>
+        <w:p>
+          <w:r>
+            <w:rPr>
+              <w:b/>
+              <w:bCs/>
+            </w:rPr>
+            <w:fldChar w:fldCharType="end"/>
+          </w:r>
+        </w:p>
+      </w:sdtContent>
+    </w:sdt>
+    <w:p>
+      <w:pPr>
+        <w:spacing w:line="360" w:lineRule="auto"/>
+        <w:rPr>
+          <w:rStyle w:val="IntenseEmphasis"/>
+          <w:rFonts w:ascii="Inconsolata" w:hAnsi="Inconsolata"/>
+          <w:b w:val="0"/>
+          <w:i w:val="0"/>
+          <w:sz w:val="24"/>
+          <w:szCs w:val="24"/>
+        </w:rPr>
+      </w:pPr>
     </w:p>
     <w:sectPr>
       <w:pgSz w:w="12240" w:h="15840"/>
@@ -5605,6 +7764,14 @@
       <w:contextualSpacing/>
     </w:pPr>
   </w:style>
+  <w:style w:type="paragraph" w:styleId="Bibliography">
+    <w:name w:val="Bibliography"/>
+    <w:basedOn w:val="Normal"/>
+    <w:next w:val="Normal"/>
+    <w:uiPriority w:val="37"/>
+    <w:unhideWhenUsed/>
+    <w:rsid w:val="00323349"/>
+  </w:style>
 </w:styles>
 </file>
 
@@ -6084,7 +8251,7 @@
 </file>
 
 <file path=customXml/itemProps1.xml><?xml version="1.0" encoding="utf-8"?>
-<ds:datastoreItem xmlns:ds="http://schemas.openxmlformats.org/officeDocument/2006/customXml" ds:itemID="{C99CEA9C-5FA1-4FA6-B986-C31289B5A939}">
+<ds:datastoreItem xmlns:ds="http://schemas.openxmlformats.org/officeDocument/2006/customXml" ds:itemID="{83C82227-E803-4EB4-9C66-FE581479583C}">
   <ds:schemaRefs>
     <ds:schemaRef ds:uri="http://schemas.openxmlformats.org/officeDocument/2006/bibliography"/>
   </ds:schemaRefs>

</xml_diff>